<commit_message>
added introduction and problem statement working on literature review
</commit_message>
<xml_diff>
--- a/writeup/project proposal.docx
+++ b/writeup/project proposal.docx
@@ -6,12 +6,165 @@
       <w:pPr>
         <w:pStyle w:val="Heading1"/>
         <w:jc w:val="center"/>
+        <w:rPr>
+          <w:u w:val="single"/>
+        </w:rPr>
       </w:pPr>
       <w:r>
+        <w:rPr>
+          <w:u w:val="single"/>
+        </w:rPr>
         <w:t>SOCIAL MEDIA TEXT CLASSIFICATION</w:t>
       </w:r>
     </w:p>
     <w:p/>
+    <w:p>
+      <w:pPr>
+        <w:pStyle w:val="Heading2"/>
+      </w:pPr>
+      <w:r>
+        <w:rPr>
+          <w:u w:val="single"/>
+        </w:rPr>
+        <w:t>INTRODUCTION</w:t>
+      </w:r>
+    </w:p>
+    <w:p>
+      <w:pPr>
+        <w:rPr>
+          <w:u w:val="single"/>
+        </w:rPr>
+      </w:pPr>
+    </w:p>
+    <w:p>
+      <w:r>
+        <w:t xml:space="preserve">Messaging service and online messaging services has served as a platform to bring people together in respective on distance and differences between them. With click of button, people can relate with each other and share opinions, knowledge and </w:t>
+      </w:r>
+      <w:r>
+        <w:t>moments with</w:t>
+      </w:r>
+      <w:r>
+        <w:t xml:space="preserve"> one another using different multimedia means such as images, videos and audios. </w:t>
+      </w:r>
+      <w:r>
+        <w:t>Platforms</w:t>
+      </w:r>
+      <w:r>
+        <w:t xml:space="preserve"> like Facebook, Twitter, </w:t>
+      </w:r>
+      <w:proofErr w:type="spellStart"/>
+      <w:proofErr w:type="gramStart"/>
+      <w:r>
+        <w:t>Instagram</w:t>
+      </w:r>
+      <w:proofErr w:type="spellEnd"/>
+      <w:r>
+        <w:t xml:space="preserve">  has</w:t>
+      </w:r>
+      <w:proofErr w:type="gramEnd"/>
+      <w:r>
+        <w:t xml:space="preserve"> removed the distance barrier between people and make interaction within human seamlessly </w:t>
+      </w:r>
+      <w:r>
+        <w:t>easy. Messaging</w:t>
+      </w:r>
+      <w:r>
+        <w:t xml:space="preserve"> services such as BBM,</w:t>
+      </w:r>
+      <w:r>
+        <w:t xml:space="preserve"> </w:t>
+      </w:r>
+      <w:proofErr w:type="spellStart"/>
+      <w:r>
+        <w:t>Whatsapp</w:t>
+      </w:r>
+      <w:proofErr w:type="spellEnd"/>
+      <w:r>
+        <w:t xml:space="preserve"> and </w:t>
+      </w:r>
+      <w:proofErr w:type="spellStart"/>
+      <w:r>
+        <w:t>Snapchat</w:t>
+      </w:r>
+      <w:proofErr w:type="spellEnd"/>
+      <w:r>
+        <w:t xml:space="preserve"> has also added to the ease of communication among humans around the world.</w:t>
+      </w:r>
+    </w:p>
+    <w:p>
+      <w:r>
+        <w:t>Recently, social media and messaging services has evolved from bringing people together in terms of personal relationship to bringing people and corporate org</w:t>
+      </w:r>
+      <w:r>
+        <w:t>anization together. Platform like Twitter enables corporate organization to provide relevant information to their followers. Aside Clients to corporate organization relationship, messaging services now promote the creation of group on messaging services by</w:t>
+      </w:r>
+      <w:r>
+        <w:t xml:space="preserve"> enables a set of user to come together and share relevant topic and information has concerned them.</w:t>
+      </w:r>
+    </w:p>
+    <w:p>
+      <w:r>
+        <w:t>A group of student could create a reading group on messaging service in order to promote understanding. Team members working on a project could create grou</w:t>
+      </w:r>
+      <w:r>
+        <w:t xml:space="preserve">p to share updates and resolve issues concerning the project.  Committee member </w:t>
+      </w:r>
+      <w:r>
+        <w:t>could create</w:t>
+      </w:r>
+      <w:r>
+        <w:t xml:space="preserve"> a group to discuss any issue pertaining to the problem they need to solve even when the members are not physically present, thereby increasing the rate at which d</w:t>
+      </w:r>
+      <w:r>
+        <w:t>ecision is made and the quality of such decision. Additionally, trainees and trainer could also create a messaging service group to facilitate good relationship between the trainees and the trainer and thereby increasing the quality of knowledge gained and</w:t>
+      </w:r>
+      <w:r>
+        <w:t xml:space="preserve"> the time taken to learn from the </w:t>
+      </w:r>
+      <w:proofErr w:type="gramStart"/>
+      <w:r>
+        <w:t>trainees</w:t>
+      </w:r>
+      <w:proofErr w:type="gramEnd"/>
+      <w:r>
+        <w:t xml:space="preserve"> perspective.</w:t>
+      </w:r>
+    </w:p>
+    <w:p>
+      <w:r>
+        <w:t>The benefits of this platforms was also increase by the recent ability to upload and share multimedia content. For example Facebook and twitter now enables user to upload not just images but videos an</w:t>
+      </w:r>
+      <w:r>
+        <w:t xml:space="preserve">d audio that can be played immediately on the platforms means you are not limited to share a static image of an event, you can actually post and share videos of events online for people to see using these platforms. </w:t>
+      </w:r>
+      <w:proofErr w:type="spellStart"/>
+      <w:r>
+        <w:t>Infact</w:t>
+      </w:r>
+      <w:proofErr w:type="spellEnd"/>
+      <w:r>
+        <w:t xml:space="preserve"> it is possible to post a mini-tut</w:t>
+      </w:r>
+      <w:r>
+        <w:t>orial online for teaching and learning purposes.</w:t>
+      </w:r>
+    </w:p>
+    <w:p>
+      <w:r>
+        <w:t xml:space="preserve">The importance of these platform is enormous judging by the benefits and opportunities it provides for the </w:t>
+      </w:r>
+      <w:proofErr w:type="gramStart"/>
+      <w:r>
+        <w:t>users(</w:t>
+      </w:r>
+      <w:proofErr w:type="gramEnd"/>
+      <w:r>
+        <w:t>both personal and corporate users). However; recently, due to the ubiquity of Internet and its</w:t>
+      </w:r>
+      <w:r>
+        <w:t xml:space="preserve"> growth, there has been drawback caused by the misused of these platforms. The next section present the recent drawback faced by messaging service and social network services.</w:t>
+      </w:r>
+    </w:p>
     <w:p>
       <w:pPr>
         <w:pStyle w:val="Heading2"/>
@@ -19,64 +172,197 @@
           <w:u w:val="single"/>
         </w:rPr>
       </w:pPr>
-      <w:r>
+    </w:p>
+    <w:p>
+      <w:pPr>
+        <w:pStyle w:val="Heading2"/>
         <w:rPr>
           <w:u w:val="single"/>
         </w:rPr>
-        <w:t>INTRODUCTION</w:t>
-      </w:r>
-    </w:p>
-    <w:p>
-      <w:r>
-        <w:t xml:space="preserve">With the growth of internet and the ubiquity of social media and information sharing, the quantity of information shared between internet users has continued to increase. From different post of Facebook, tweet and trends on tweeter and shared messages on whatsapp group and BBM channels, the rate of information dissemination has drastically increased. User of this platform has a reach source of information at their disposal from job vacancy information, to </w:t>
-      </w:r>
-      <w:r>
-        <w:t>health and safety tip and religious contents.</w:t>
-      </w:r>
-    </w:p>
-    <w:p>
-      <w:r>
-        <w:t xml:space="preserve">Recently, social media has also become a means for user to make their interest known; a means for writers to show their writing skill; for comedians to show their sense of humor and for politicians to promote their campaign. Also </w:t>
-      </w:r>
-      <w:r>
-        <w:t>platform like twitter has been used as means for information seeker to follow latest information from the organization of their choice and to follow people’s opinion about the reigning trends.</w:t>
-      </w:r>
-      <w:r>
-        <w:t xml:space="preserve"> Companies also use social media to promote their products and services and also to reach out to their customers and clients.</w:t>
-      </w:r>
-      <w:r>
-        <w:t xml:space="preserve"> Also post and messages on social media is  large information source for academic activities a</w:t>
-      </w:r>
-    </w:p>
-    <w:p>
-      <w:r>
-        <w:t xml:space="preserve">Marketers and advertisement campaign agent sees social media a  means of </w:t>
-      </w:r>
-    </w:p>
+      </w:pPr>
+    </w:p>
+    <w:p>
+      <w:pPr>
+        <w:pStyle w:val="Heading2"/>
+        <w:rPr>
+          <w:u w:val="single"/>
+        </w:rPr>
+      </w:pPr>
+    </w:p>
+    <w:p>
+      <w:pPr>
+        <w:pStyle w:val="Heading2"/>
+        <w:rPr>
+          <w:u w:val="single"/>
+        </w:rPr>
+      </w:pPr>
+      <w:r>
+        <w:rPr>
+          <w:u w:val="single"/>
+        </w:rPr>
+        <w:t>PROBLEM STATEMENT</w:t>
+      </w:r>
+    </w:p>
+    <w:p/>
+    <w:p>
+      <w:r>
+        <w:t>The use  of Internet and the ubiquity of social media and m</w:t>
+      </w:r>
+      <w:r>
+        <w:t>essaging services ,has continue to increase the richness and quality of information shared between individuals and group on the social media and messaging platform as established in the previous chapters. From different post of Facebook, tweet and trends o</w:t>
+      </w:r>
+      <w:r>
+        <w:t xml:space="preserve">n tweeter and shared messages on </w:t>
+      </w:r>
+      <w:proofErr w:type="spellStart"/>
+      <w:r>
+        <w:t>Whatsapp</w:t>
+      </w:r>
+      <w:proofErr w:type="spellEnd"/>
+      <w:r>
+        <w:t xml:space="preserve"> group and BBM channels, the rate of information dissemination has drastically increased. Users of this platform has a rich source of information at their </w:t>
+      </w:r>
+      <w:r>
+        <w:t>fingertips</w:t>
+      </w:r>
+      <w:r>
+        <w:t xml:space="preserve">; from job and employment information to medical </w:t>
+      </w:r>
+      <w:r>
+        <w:t>and health tips, safety tips and religious contents.</w:t>
+      </w:r>
+    </w:p>
+    <w:p>
+      <w:r>
+        <w:t>Recently, a new use has been found for the social media platforms, new type of user has emerged: people that want to use social media to promote one campaign or the other; people who want to use social m</w:t>
+      </w:r>
+      <w:r>
+        <w:t xml:space="preserve">edia to promote fraudulent activities. </w:t>
+      </w:r>
+      <w:r>
+        <w:t>Social</w:t>
+      </w:r>
+      <w:r>
+        <w:t xml:space="preserve"> media platforms has also become a means for </w:t>
+      </w:r>
+      <w:r>
+        <w:t>users like</w:t>
+      </w:r>
+      <w:r>
+        <w:t xml:space="preserve"> this to </w:t>
+      </w:r>
+      <w:r>
+        <w:t>promote their</w:t>
+      </w:r>
+      <w:r>
+        <w:t xml:space="preserve"> interest. </w:t>
+      </w:r>
+      <w:r>
+        <w:t>In</w:t>
+      </w:r>
+      <w:r>
+        <w:t xml:space="preserve"> other words, social media platform has become a means for people and corporate organization to advertise their product</w:t>
+      </w:r>
+      <w:r>
+        <w:t xml:space="preserve"> or services. </w:t>
+      </w:r>
+    </w:p>
+    <w:p>
+      <w:r>
+        <w:t>A writer will want to show his/her writing skill by writing and intelligently crafted article and post it on the social media based on his/her genre of interest. Comedian will post funny messages to show his/her sense of humor and attract hi</w:t>
+      </w:r>
+      <w:r>
+        <w:t>s/her set of audience. Politicians post their campaign messages to win the heart of the messages. In short there is not restriction to type of message that can be posted. However, different user has preference for the type of article and post they will wan</w:t>
+      </w:r>
+      <w:r>
+        <w:t>t appearing on their post.</w:t>
+      </w:r>
+    </w:p>
+    <w:p>
+      <w:r>
+        <w:t xml:space="preserve">Also messaging platform such as </w:t>
+      </w:r>
+      <w:proofErr w:type="spellStart"/>
+      <w:r>
+        <w:t>Whatsapp</w:t>
+      </w:r>
+      <w:proofErr w:type="spellEnd"/>
+      <w:r>
+        <w:t xml:space="preserve"> does not restrict the type of messages that can be posted or shared on the platform thereby exposing user of this platform s type of unwanted message shared between both users and group. </w:t>
+      </w:r>
+      <w:r>
+        <w:t>Also,</w:t>
+      </w:r>
+      <w:r>
+        <w:t xml:space="preserve"> some malicious user use this opportunity to send fraudulent messages and broadcast to user and the group exposing to users of this platforms to fraudulent attacks. </w:t>
+      </w:r>
+    </w:p>
+    <w:p>
+      <w:r>
+        <w:t>As a result, there is a need to provide an efficient means through which user on soci</w:t>
+      </w:r>
+      <w:r>
+        <w:t xml:space="preserve">al media and messaging services can filter messages on their walls and phone respectively and </w:t>
+      </w:r>
+      <w:r>
+        <w:t xml:space="preserve">also. </w:t>
+      </w:r>
+      <w:r>
+        <w:t xml:space="preserve">Thereby enabling the users and group administrator to control the type of messages displayed on their </w:t>
+      </w:r>
+      <w:r>
+        <w:t>walls and</w:t>
+      </w:r>
+      <w:r>
+        <w:t xml:space="preserve"> in the group.</w:t>
+      </w:r>
+    </w:p>
+    <w:p/>
     <w:p>
       <w:pPr>
         <w:pStyle w:val="Heading2"/>
       </w:pPr>
-      <w:r>
-        <w:t>PROBLEM STATEMENT</w:t>
-      </w:r>
-      <w:bookmarkStart w:id="0" w:name="_GoBack"/>
-      <w:bookmarkEnd w:id="0"/>
+    </w:p>
+    <w:p>
+      <w:pPr>
+        <w:pStyle w:val="Heading2"/>
+        <w:rPr>
+          <w:u w:val="single"/>
+        </w:rPr>
+      </w:pPr>
+      <w:r>
+        <w:rPr>
+          <w:u w:val="single"/>
+        </w:rPr>
+        <w:t>AIM AND OBJECTIVE</w:t>
+      </w:r>
+    </w:p>
+    <w:p>
+      <w:pPr>
+        <w:rPr>
+          <w:u w:val="single"/>
+        </w:rPr>
+      </w:pPr>
     </w:p>
     <w:p>
       <w:pPr>
         <w:pStyle w:val="Heading2"/>
       </w:pPr>
       <w:r>
-        <w:t>AIM AND OBJECTIVE</w:t>
-      </w:r>
-    </w:p>
+        <w:t>LITERAT</w:t>
+      </w:r>
+      <w:r>
+        <w:t>URE REVIEW</w:t>
+      </w:r>
+    </w:p>
+    <w:p/>
     <w:p>
       <w:pPr>
         <w:pStyle w:val="Heading2"/>
       </w:pPr>
       <w:r>
-        <w:t>LITERATURE REVIEW</w:t>
+        <w:lastRenderedPageBreak/>
+        <w:t>METHODOLOGY</w:t>
       </w:r>
     </w:p>
     <w:p>
@@ -84,83 +370,395 @@
         <w:pStyle w:val="Heading2"/>
       </w:pPr>
       <w:r>
-        <w:t>METHODOLOGY</w:t>
-      </w:r>
+        <w:t>SCOPE</w:t>
+      </w:r>
+      <w:bookmarkStart w:id="0" w:name="_GoBack"/>
+      <w:bookmarkEnd w:id="0"/>
     </w:p>
     <w:p>
       <w:pPr>
         <w:pStyle w:val="Heading2"/>
       </w:pPr>
       <w:r>
-        <w:t>SCOPE</w:t>
-      </w:r>
-    </w:p>
-    <w:p>
-      <w:pPr>
-        <w:pStyle w:val="Heading2"/>
-      </w:pPr>
-      <w:r>
         <w:t>CONTRIBUTION TO KNOWLEDGE</w:t>
       </w:r>
     </w:p>
+    <w:sdt>
+      <w:sdtPr>
+        <w:id w:val="1329869206"/>
+        <w:docPartObj>
+          <w:docPartGallery w:val="Bibliographies"/>
+          <w:docPartUnique/>
+        </w:docPartObj>
+      </w:sdtPr>
+      <w:sdtEndPr>
+        <w:rPr>
+          <w:rFonts w:asciiTheme="minorHAnsi" w:eastAsiaTheme="minorHAnsi" w:hAnsiTheme="minorHAnsi" w:cstheme="minorBidi"/>
+          <w:color w:val="auto"/>
+          <w:sz w:val="22"/>
+          <w:szCs w:val="22"/>
+        </w:rPr>
+      </w:sdtEndPr>
+      <w:sdtContent>
+        <w:p>
+          <w:pPr>
+            <w:pStyle w:val="Heading1"/>
+          </w:pPr>
+          <w:r>
+            <w:t>References</w:t>
+          </w:r>
+        </w:p>
+        <w:p/>
+        <w:sdt>
+          <w:sdtPr>
+            <w:id w:val="-573587230"/>
+            <w:bibliography/>
+          </w:sdtPr>
+          <w:sdtContent>
+            <w:p>
+              <w:pPr>
+                <w:pStyle w:val="Bibliography"/>
+                <w:rPr>
+                  <w:noProof/>
+                  <w:sz w:val="24"/>
+                  <w:szCs w:val="24"/>
+                </w:rPr>
+              </w:pPr>
+              <w:r>
+                <w:fldChar w:fldCharType="begin"/>
+              </w:r>
+              <w:r>
+                <w:instrText xml:space="preserve"> BIBLIOGRAPHY </w:instrText>
+              </w:r>
+              <w:r>
+                <w:fldChar w:fldCharType="separate"/>
+              </w:r>
+              <w:r>
+                <w:rPr>
+                  <w:noProof/>
+                </w:rPr>
+                <w:t xml:space="preserve">C, N. M., 2012. TEXT CLASSIFICATION AND CLASSIFIERS: ASURVEY. </w:t>
+              </w:r>
+              <w:r>
+                <w:rPr>
+                  <w:i/>
+                  <w:iCs/>
+                  <w:noProof/>
+                </w:rPr>
+                <w:t xml:space="preserve">International Journal of Artificial Intelligence &amp; Application, </w:t>
+              </w:r>
+              <w:r>
+                <w:rPr>
+                  <w:noProof/>
+                </w:rPr>
+                <w:t>3(2), pp. 85-99.</w:t>
+              </w:r>
+            </w:p>
+            <w:p>
+              <w:pPr>
+                <w:pStyle w:val="Bibliography"/>
+                <w:rPr>
+                  <w:noProof/>
+                </w:rPr>
+              </w:pPr>
+              <w:r>
+                <w:rPr>
+                  <w:noProof/>
+                </w:rPr>
+                <w:t xml:space="preserve">Khurshid, S., Khan, S. &amp; Bashir, S., 2014. </w:t>
+              </w:r>
+              <w:r>
+                <w:rPr>
+                  <w:i/>
+                  <w:iCs/>
+                  <w:noProof/>
+                </w:rPr>
+                <w:t xml:space="preserve">Text-based Intelligent Content Filtering on Social Platforms. </w:t>
+              </w:r>
+              <w:r>
+                <w:rPr>
+                  <w:noProof/>
+                </w:rPr>
+                <w:t>s.l., IEEE Computer Society.</w:t>
+              </w:r>
+            </w:p>
+            <w:p>
+              <w:pPr>
+                <w:pStyle w:val="Bibliography"/>
+                <w:rPr>
+                  <w:noProof/>
+                </w:rPr>
+              </w:pPr>
+              <w:r>
+                <w:rPr>
+                  <w:noProof/>
+                </w:rPr>
+                <w:t xml:space="preserve">Masson, A. R., Altman, E. &amp; Hayel, Y., 2015. </w:t>
+              </w:r>
+              <w:r>
+                <w:rPr>
+                  <w:i/>
+                  <w:iCs/>
+                  <w:noProof/>
+                </w:rPr>
+                <w:t xml:space="preserve">Posting behavior in Social Networks and Content Active Filtering. </w:t>
+              </w:r>
+              <w:r>
+                <w:rPr>
+                  <w:noProof/>
+                </w:rPr>
+                <w:t>s.l., IEEE/ACM.</w:t>
+              </w:r>
+            </w:p>
+            <w:p>
+              <w:pPr>
+                <w:pStyle w:val="Bibliography"/>
+                <w:rPr>
+                  <w:noProof/>
+                </w:rPr>
+              </w:pPr>
+              <w:r>
+                <w:rPr>
+                  <w:noProof/>
+                </w:rPr>
+                <w:t xml:space="preserve">Nigam, K., Mccallum, A. D., Thrun, S. &amp; Mitchell, T., 1999. </w:t>
+              </w:r>
+              <w:r>
+                <w:rPr>
+                  <w:i/>
+                  <w:iCs/>
+                  <w:noProof/>
+                </w:rPr>
+                <w:t xml:space="preserve">Text Classiﬁcation from Labeled and Unlabeled Documents using EM. </w:t>
+              </w:r>
+              <w:r>
+                <w:rPr>
+                  <w:noProof/>
+                </w:rPr>
+                <w:t>Boston: Kluwer Academic Publisher.</w:t>
+              </w:r>
+            </w:p>
+            <w:p>
+              <w:pPr>
+                <w:pStyle w:val="Bibliography"/>
+                <w:rPr>
+                  <w:noProof/>
+                </w:rPr>
+              </w:pPr>
+              <w:r>
+                <w:rPr>
+                  <w:noProof/>
+                </w:rPr>
+                <w:t xml:space="preserve">Radhakrishnan, S., 2015. A Survey on Text Filtering in Online Social Networks. </w:t>
+              </w:r>
+              <w:r>
+                <w:rPr>
+                  <w:i/>
+                  <w:iCs/>
+                  <w:noProof/>
+                </w:rPr>
+                <w:t xml:space="preserve">International Journal of Computer Science and Information Technologies, </w:t>
+              </w:r>
+              <w:r>
+                <w:rPr>
+                  <w:noProof/>
+                </w:rPr>
+                <w:t>6(4), pp. 3874-3876.</w:t>
+              </w:r>
+            </w:p>
+            <w:p>
+              <w:pPr>
+                <w:pStyle w:val="Bibliography"/>
+                <w:rPr>
+                  <w:noProof/>
+                </w:rPr>
+              </w:pPr>
+              <w:r>
+                <w:rPr>
+                  <w:noProof/>
+                </w:rPr>
+                <w:t xml:space="preserve">Sboev, A. et al., 2016. </w:t>
+              </w:r>
+              <w:r>
+                <w:rPr>
+                  <w:i/>
+                  <w:iCs/>
+                  <w:noProof/>
+                </w:rPr>
+                <w:t xml:space="preserve">Machine Learning Models of Text Categorization by Author Gender Using Topic-Independent Features. </w:t>
+              </w:r>
+              <w:r>
+                <w:rPr>
+                  <w:noProof/>
+                </w:rPr>
+                <w:t>s.l., Elsevier.</w:t>
+              </w:r>
+            </w:p>
+            <w:p>
+              <w:pPr>
+                <w:pStyle w:val="Bibliography"/>
+                <w:rPr>
+                  <w:noProof/>
+                </w:rPr>
+              </w:pPr>
+              <w:r>
+                <w:rPr>
+                  <w:noProof/>
+                </w:rPr>
+                <w:t xml:space="preserve">Singh, T. &amp; Kumari, M., 2016. </w:t>
+              </w:r>
+              <w:r>
+                <w:rPr>
+                  <w:i/>
+                  <w:iCs/>
+                  <w:noProof/>
+                </w:rPr>
+                <w:t xml:space="preserve">Role of Text Pre-Processing in Twitter Sentiment Analysis. </w:t>
+              </w:r>
+              <w:r>
+                <w:rPr>
+                  <w:noProof/>
+                </w:rPr>
+                <w:t>hamirpur, Elsevier.</w:t>
+              </w:r>
+            </w:p>
+            <w:p>
+              <w:pPr>
+                <w:pStyle w:val="Bibliography"/>
+                <w:rPr>
+                  <w:noProof/>
+                </w:rPr>
+              </w:pPr>
+              <w:r>
+                <w:rPr>
+                  <w:noProof/>
+                </w:rPr>
+                <w:t xml:space="preserve">Tambe, U. S. &amp; Vaidya, A. S., 2014. A Review on Filter Undesired Text from Social Networks. </w:t>
+              </w:r>
+              <w:r>
+                <w:rPr>
+                  <w:i/>
+                  <w:iCs/>
+                  <w:noProof/>
+                </w:rPr>
+                <w:t xml:space="preserve">International Journal of Computer Applications, </w:t>
+              </w:r>
+              <w:r>
+                <w:rPr>
+                  <w:noProof/>
+                </w:rPr>
+                <w:t>107(14), pp. 15-18.</w:t>
+              </w:r>
+            </w:p>
+            <w:p>
+              <w:pPr>
+                <w:pStyle w:val="Bibliography"/>
+                <w:rPr>
+                  <w:noProof/>
+                </w:rPr>
+              </w:pPr>
+              <w:r>
+                <w:rPr>
+                  <w:noProof/>
+                </w:rPr>
+                <w:t xml:space="preserve">Thomas, A. M. &amp; G, R. M., 2015. </w:t>
+              </w:r>
+              <w:r>
+                <w:rPr>
+                  <w:i/>
+                  <w:iCs/>
+                  <w:noProof/>
+                </w:rPr>
+                <w:t xml:space="preserve">An Efficient Text Classification Scheme Using Clustering. </w:t>
+              </w:r>
+              <w:r>
+                <w:rPr>
+                  <w:noProof/>
+                </w:rPr>
+                <w:t>s.l., International Conference on Emerging Trends in Engineering, Science and Technolog.</w:t>
+              </w:r>
+            </w:p>
+            <w:p>
+              <w:pPr>
+                <w:pStyle w:val="Bibliography"/>
+                <w:rPr>
+                  <w:noProof/>
+                </w:rPr>
+              </w:pPr>
+              <w:r>
+                <w:rPr>
+                  <w:noProof/>
+                </w:rPr>
+                <w:t xml:space="preserve">Volkovich, Z. &amp; Avros, R., 2016. </w:t>
+              </w:r>
+              <w:r>
+                <w:rPr>
+                  <w:i/>
+                  <w:iCs/>
+                  <w:noProof/>
+                </w:rPr>
+                <w:t xml:space="preserve">Text Classification Using a Novel Time Series Based Methodology. </w:t>
+              </w:r>
+              <w:r>
+                <w:rPr>
+                  <w:noProof/>
+                </w:rPr>
+                <w:t>New York, Elsevier.</w:t>
+              </w:r>
+            </w:p>
+            <w:p>
+              <w:pPr>
+                <w:pStyle w:val="Bibliography"/>
+                <w:rPr>
+                  <w:noProof/>
+                </w:rPr>
+              </w:pPr>
+              <w:r>
+                <w:rPr>
+                  <w:noProof/>
+                </w:rPr>
+                <w:t xml:space="preserve">Yang, L., Li, C., Ding, Q. &amp; Li, L., 2013. </w:t>
+              </w:r>
+              <w:r>
+                <w:rPr>
+                  <w:i/>
+                  <w:iCs/>
+                  <w:noProof/>
+                </w:rPr>
+                <w:t xml:space="preserve">Combining Lexical and Semantic Features for Short Text Classiﬁcation. </w:t>
+              </w:r>
+              <w:r>
+                <w:rPr>
+                  <w:noProof/>
+                </w:rPr>
+                <w:t>Beijing, Elsevier.</w:t>
+              </w:r>
+            </w:p>
+            <w:p>
+              <w:r>
+                <w:rPr>
+                  <w:b/>
+                  <w:bCs/>
+                  <w:noProof/>
+                </w:rPr>
+                <w:fldChar w:fldCharType="end"/>
+              </w:r>
+            </w:p>
+          </w:sdtContent>
+        </w:sdt>
+      </w:sdtContent>
+    </w:sdt>
+    <w:p/>
+    <w:p/>
     <w:sectPr>
       <w:pgSz w:w="12240" w:h="15840"/>
-      <w:pgMar w:top="1440" w:right="1440" w:bottom="1440" w:left="1440" w:header="720" w:footer="720" w:gutter="0"/>
+      <w:pgMar w:top="1440" w:right="1440" w:bottom="1440" w:left="1440" w:header="0" w:footer="0" w:gutter="0"/>
       <w:cols w:space="720"/>
-      <w:docGrid w:linePitch="360"/>
+      <w:formProt w:val="0"/>
+      <w:docGrid w:linePitch="360" w:charSpace="-2049"/>
     </w:sectPr>
   </w:body>
 </w:document>
-</file>
-
-<file path=word/endnotes.xml><?xml version="1.0" encoding="utf-8"?>
-<w:endnotes xmlns:wpc="http://schemas.microsoft.com/office/word/2010/wordprocessingCanvas" xmlns:mc="http://schemas.openxmlformats.org/markup-compatibility/2006" xmlns:o="urn:schemas-microsoft-com:office:office" xmlns:r="http://schemas.openxmlformats.org/officeDocument/2006/relationships" xmlns:m="http://schemas.openxmlformats.org/officeDocument/2006/math" xmlns:v="urn:schemas-microsoft-com:vml" xmlns:wp14="http://schemas.microsoft.com/office/word/2010/wordprocessingDrawing" xmlns:wp="http://schemas.openxmlformats.org/drawingml/2006/wordprocessingDrawing" xmlns:w10="urn:schemas-microsoft-com:office:word" xmlns:w="http://schemas.openxmlformats.org/wordprocessingml/2006/main" xmlns:w14="http://schemas.microsoft.com/office/word/2010/wordml" xmlns:w15="http://schemas.microsoft.com/office/word/2012/wordml" xmlns:wpg="http://schemas.microsoft.com/office/word/2010/wordprocessingGroup" xmlns:wpi="http://schemas.microsoft.com/office/word/2010/wordprocessingInk" xmlns:wne="http://schemas.microsoft.com/office/word/2006/wordml" xmlns:wps="http://schemas.microsoft.com/office/word/2010/wordprocessingShape" mc:Ignorable="w14 w15 wp14">
-  <w:endnote w:type="separator" w:id="-1">
-    <w:p>
-      <w:pPr>
-        <w:spacing w:after="0" w:line="240" w:lineRule="auto"/>
-      </w:pPr>
-      <w:r>
-        <w:separator/>
-      </w:r>
-    </w:p>
-  </w:endnote>
-  <w:endnote w:type="continuationSeparator" w:id="0">
-    <w:p>
-      <w:pPr>
-        <w:spacing w:after="0" w:line="240" w:lineRule="auto"/>
-      </w:pPr>
-      <w:r>
-        <w:continuationSeparator/>
-      </w:r>
-    </w:p>
-  </w:endnote>
-</w:endnotes>
-</file>
-
-<file path=word/footnotes.xml><?xml version="1.0" encoding="utf-8"?>
-<w:footnotes xmlns:wpc="http://schemas.microsoft.com/office/word/2010/wordprocessingCanvas" xmlns:mc="http://schemas.openxmlformats.org/markup-compatibility/2006" xmlns:o="urn:schemas-microsoft-com:office:office" xmlns:r="http://schemas.openxmlformats.org/officeDocument/2006/relationships" xmlns:m="http://schemas.openxmlformats.org/officeDocument/2006/math" xmlns:v="urn:schemas-microsoft-com:vml" xmlns:wp14="http://schemas.microsoft.com/office/word/2010/wordprocessingDrawing" xmlns:wp="http://schemas.openxmlformats.org/drawingml/2006/wordprocessingDrawing" xmlns:w10="urn:schemas-microsoft-com:office:word" xmlns:w="http://schemas.openxmlformats.org/wordprocessingml/2006/main" xmlns:w14="http://schemas.microsoft.com/office/word/2010/wordml" xmlns:w15="http://schemas.microsoft.com/office/word/2012/wordml" xmlns:wpg="http://schemas.microsoft.com/office/word/2010/wordprocessingGroup" xmlns:wpi="http://schemas.microsoft.com/office/word/2010/wordprocessingInk" xmlns:wne="http://schemas.microsoft.com/office/word/2006/wordml" xmlns:wps="http://schemas.microsoft.com/office/word/2010/wordprocessingShape" mc:Ignorable="w14 w15 wp14">
-  <w:footnote w:type="separator" w:id="-1">
-    <w:p>
-      <w:pPr>
-        <w:spacing w:after="0" w:line="240" w:lineRule="auto"/>
-      </w:pPr>
-      <w:r>
-        <w:separator/>
-      </w:r>
-    </w:p>
-  </w:footnote>
-  <w:footnote w:type="continuationSeparator" w:id="0">
-    <w:p>
-      <w:pPr>
-        <w:spacing w:after="0" w:line="240" w:lineRule="auto"/>
-      </w:pPr>
-      <w:r>
-        <w:continuationSeparator/>
-      </w:r>
-    </w:p>
-  </w:footnote>
-</w:footnotes>
 </file>
 
 <file path=word/styles.xml><?xml version="1.0" encoding="utf-8"?>
@@ -174,11 +772,7 @@
         <w:lang w:val="en-US" w:eastAsia="en-US" w:bidi="ar-SA"/>
       </w:rPr>
     </w:rPrDefault>
-    <w:pPrDefault>
-      <w:pPr>
-        <w:spacing w:after="160" w:line="259" w:lineRule="auto"/>
-      </w:pPr>
-    </w:pPrDefault>
+    <w:pPrDefault/>
   </w:docDefaults>
   <w:latentStyles w:defLockedState="0" w:defUIPriority="99" w:defSemiHidden="0" w:defUnhideWhenUsed="0" w:defQFormat="0" w:count="371">
     <w:lsdException w:name="Normal" w:uiPriority="0" w:qFormat="1"/>
@@ -556,6 +1150,9 @@
   <w:style w:type="paragraph" w:default="1" w:styleId="Normal">
     <w:name w:val="Normal"/>
     <w:qFormat/>
+    <w:pPr>
+      <w:spacing w:after="160" w:line="259" w:lineRule="auto"/>
+    </w:pPr>
   </w:style>
   <w:style w:type="paragraph" w:styleId="Heading1">
     <w:name w:val="heading 1"/>
@@ -632,6 +1229,7 @@
     <w:basedOn w:val="DefaultParagraphFont"/>
     <w:link w:val="Heading1"/>
     <w:uiPriority w:val="9"/>
+    <w:qFormat/>
     <w:rsid w:val="00712D0A"/>
     <w:rPr>
       <w:rFonts w:asciiTheme="majorHAnsi" w:eastAsiaTheme="majorEastAsia" w:hAnsiTheme="majorHAnsi" w:cstheme="majorBidi"/>
@@ -645,12 +1243,85 @@
     <w:basedOn w:val="DefaultParagraphFont"/>
     <w:link w:val="Heading2"/>
     <w:uiPriority w:val="9"/>
+    <w:qFormat/>
     <w:rsid w:val="00712D0A"/>
     <w:rPr>
       <w:rFonts w:asciiTheme="majorHAnsi" w:eastAsiaTheme="majorEastAsia" w:hAnsiTheme="majorHAnsi" w:cstheme="majorBidi"/>
       <w:color w:val="2E74B5" w:themeColor="accent1" w:themeShade="BF"/>
       <w:sz w:val="26"/>
       <w:szCs w:val="26"/>
+    </w:rPr>
+  </w:style>
+  <w:style w:type="character" w:customStyle="1" w:styleId="HeaderChar">
+    <w:name w:val="Header Char"/>
+    <w:basedOn w:val="DefaultParagraphFont"/>
+    <w:link w:val="Header"/>
+    <w:uiPriority w:val="99"/>
+    <w:qFormat/>
+    <w:rsid w:val="00712D0A"/>
+  </w:style>
+  <w:style w:type="character" w:customStyle="1" w:styleId="FooterChar">
+    <w:name w:val="Footer Char"/>
+    <w:basedOn w:val="DefaultParagraphFont"/>
+    <w:link w:val="Footer"/>
+    <w:uiPriority w:val="99"/>
+    <w:qFormat/>
+    <w:rsid w:val="00712D0A"/>
+  </w:style>
+  <w:style w:type="paragraph" w:customStyle="1" w:styleId="Heading">
+    <w:name w:val="Heading"/>
+    <w:basedOn w:val="Normal"/>
+    <w:next w:val="BodyText"/>
+    <w:qFormat/>
+    <w:pPr>
+      <w:keepNext/>
+      <w:spacing w:before="240" w:after="120"/>
+    </w:pPr>
+    <w:rPr>
+      <w:rFonts w:ascii="Liberation Sans" w:eastAsia="Noto Sans CJK SC Regular" w:hAnsi="Liberation Sans" w:cs="FreeSans"/>
+      <w:sz w:val="28"/>
+      <w:szCs w:val="28"/>
+    </w:rPr>
+  </w:style>
+  <w:style w:type="paragraph" w:styleId="BodyText">
+    <w:name w:val="Body Text"/>
+    <w:basedOn w:val="Normal"/>
+    <w:pPr>
+      <w:spacing w:after="140" w:line="288" w:lineRule="auto"/>
+    </w:pPr>
+  </w:style>
+  <w:style w:type="paragraph" w:styleId="List">
+    <w:name w:val="List"/>
+    <w:basedOn w:val="BodyText"/>
+    <w:rPr>
+      <w:rFonts w:cs="FreeSans"/>
+    </w:rPr>
+  </w:style>
+  <w:style w:type="paragraph" w:styleId="Caption">
+    <w:name w:val="caption"/>
+    <w:basedOn w:val="Normal"/>
+    <w:qFormat/>
+    <w:pPr>
+      <w:suppressLineNumbers/>
+      <w:spacing w:before="120" w:after="120"/>
+    </w:pPr>
+    <w:rPr>
+      <w:rFonts w:cs="FreeSans"/>
+      <w:i/>
+      <w:iCs/>
+      <w:sz w:val="24"/>
+      <w:szCs w:val="24"/>
+    </w:rPr>
+  </w:style>
+  <w:style w:type="paragraph" w:customStyle="1" w:styleId="Index">
+    <w:name w:val="Index"/>
+    <w:basedOn w:val="Normal"/>
+    <w:qFormat/>
+    <w:pPr>
+      <w:suppressLineNumbers/>
+    </w:pPr>
+    <w:rPr>
+      <w:rFonts w:cs="FreeSans"/>
     </w:rPr>
   </w:style>
   <w:style w:type="paragraph" w:styleId="Header">
@@ -668,13 +1339,6 @@
       <w:spacing w:after="0" w:line="240" w:lineRule="auto"/>
     </w:pPr>
   </w:style>
-  <w:style w:type="character" w:customStyle="1" w:styleId="HeaderChar">
-    <w:name w:val="Header Char"/>
-    <w:basedOn w:val="DefaultParagraphFont"/>
-    <w:link w:val="Header"/>
-    <w:uiPriority w:val="99"/>
-    <w:rsid w:val="00712D0A"/>
-  </w:style>
   <w:style w:type="paragraph" w:styleId="Footer">
     <w:name w:val="footer"/>
     <w:basedOn w:val="Normal"/>
@@ -690,12 +1354,13 @@
       <w:spacing w:after="0" w:line="240" w:lineRule="auto"/>
     </w:pPr>
   </w:style>
-  <w:style w:type="character" w:customStyle="1" w:styleId="FooterChar">
-    <w:name w:val="Footer Char"/>
-    <w:basedOn w:val="DefaultParagraphFont"/>
-    <w:link w:val="Footer"/>
-    <w:uiPriority w:val="99"/>
-    <w:rsid w:val="00712D0A"/>
+  <w:style w:type="paragraph" w:styleId="Bibliography">
+    <w:name w:val="Bibliography"/>
+    <w:basedOn w:val="Normal"/>
+    <w:next w:val="Normal"/>
+    <w:uiPriority w:val="37"/>
+    <w:unhideWhenUsed/>
+    <w:rsid w:val="00831FA0"/>
   </w:style>
 </w:styles>
 </file>
@@ -959,4 +1624,318 @@
     </a:ext>
   </a:extLst>
 </a:theme>
+</file>
+
+<file path=customXml/item1.xml><?xml version="1.0" encoding="utf-8"?>
+<b:Sources xmlns:b="http://schemas.openxmlformats.org/officeDocument/2006/bibliography" xmlns="http://schemas.openxmlformats.org/officeDocument/2006/bibliography" SelectedStyle="\HarvardAnglia2008OfficeOnline.xsl" StyleName="Harvard - Anglia" Version="2008">
+  <b:Source>
+    <b:Tag>Ujw14</b:Tag>
+    <b:SourceType>JournalArticle</b:SourceType>
+    <b:Guid>{A1FA3F1C-806A-49A8-9616-725EB306EF81}</b:Guid>
+    <b:Title>A Review on Filter Undesired Text from Social Networks</b:Title>
+    <b:Year>2014</b:Year>
+    <b:Author>
+      <b:Author>
+        <b:NameList>
+          <b:Person>
+            <b:Last>Tambe</b:Last>
+            <b:First>Ujwala</b:First>
+            <b:Middle>S</b:Middle>
+          </b:Person>
+          <b:Person>
+            <b:Last>Vaidya</b:Last>
+            <b:First>Archana</b:First>
+            <b:Middle>S</b:Middle>
+          </b:Person>
+        </b:NameList>
+      </b:Author>
+    </b:Author>
+    <b:JournalName>International Journal of Computer Applications</b:JournalName>
+    <b:Pages>15-18</b:Pages>
+    <b:Volume>107</b:Volume>
+    <b:Issue>14</b:Issue>
+    <b:RefOrder>1</b:RefOrder>
+  </b:Source>
+  <b:Source>
+    <b:Tag>Shi15</b:Tag>
+    <b:SourceType>JournalArticle</b:SourceType>
+    <b:Guid>{691186AB-2B40-4377-B247-C16C7AB5C886}</b:Guid>
+    <b:Author>
+      <b:Author>
+        <b:NameList>
+          <b:Person>
+            <b:Last>Radhakrishnan</b:Last>
+            <b:First>Shilpa</b:First>
+          </b:Person>
+        </b:NameList>
+      </b:Author>
+    </b:Author>
+    <b:Title>A Survey on Text Filtering in Online Social Networks</b:Title>
+    <b:JournalName> International Journal of Computer Science and Information Technologies</b:JournalName>
+    <b:Year>2015</b:Year>
+    <b:Pages>3874-3876</b:Pages>
+    <b:Volume>6</b:Volume>
+    <b:Issue>4</b:Issue>
+    <b:RefOrder>2</b:RefOrder>
+  </b:Source>
+  <b:Source>
+    <b:Tag>Ani15</b:Tag>
+    <b:SourceType>ConferenceProceedings</b:SourceType>
+    <b:Guid>{2CA67505-3336-4C3E-9A0E-120B418786FB}</b:Guid>
+    <b:Title>An Efficient Text Classification Scheme Using Clustering </b:Title>
+    <b:Year>2015</b:Year>
+    <b:Author>
+      <b:Author>
+        <b:NameList>
+          <b:Person>
+            <b:Last>Thomas</b:Last>
+            <b:First>Anisha</b:First>
+            <b:Middle>Mariam</b:Middle>
+          </b:Person>
+          <b:Person>
+            <b:Last>G</b:Last>
+            <b:First>Resmipriya</b:First>
+            <b:Middle>M</b:Middle>
+          </b:Person>
+        </b:NameList>
+      </b:Author>
+    </b:Author>
+    <b:Publisher>International Conference on Emerging Trends in Engineering, Science and Technolog</b:Publisher>
+    <b:RefOrder>3</b:RefOrder>
+  </b:Source>
+  <b:Source>
+    <b:Tag>Lil13</b:Tag>
+    <b:SourceType>ConferenceProceedings</b:SourceType>
+    <b:Guid>{B476D918-E00F-4F79-8820-4A48C64B8296}</b:Guid>
+    <b:Author>
+      <b:Author>
+        <b:NameList>
+          <b:Person>
+            <b:Last>Yang</b:Last>
+            <b:First>Lili</b:First>
+          </b:Person>
+          <b:Person>
+            <b:Last>Li</b:Last>
+            <b:First>Chunping</b:First>
+          </b:Person>
+          <b:Person>
+            <b:Last>Ding</b:Last>
+            <b:First>Qiang</b:First>
+          </b:Person>
+          <b:Person>
+            <b:Last>Li</b:Last>
+            <b:First>Li</b:First>
+          </b:Person>
+        </b:NameList>
+      </b:Author>
+    </b:Author>
+    <b:Title>Combining Lexical and Semantic Features for Short Text Classiﬁcation</b:Title>
+    <b:Year>2013</b:Year>
+    <b:City>Beijing</b:City>
+    <b:Publisher> Elsevier</b:Publisher>
+    <b:RefOrder>4</b:RefOrder>
+  </b:Source>
+  <b:Source>
+    <b:Tag>Ale16</b:Tag>
+    <b:SourceType>ConferenceProceedings</b:SourceType>
+    <b:Guid>{0A1C258D-79BC-4D5B-9963-88D42B6BD36B}</b:Guid>
+    <b:Author>
+      <b:Author>
+        <b:NameList>
+          <b:Person>
+            <b:Last>Sboev</b:Last>
+            <b:First>Aleksandr</b:First>
+          </b:Person>
+          <b:Person>
+            <b:Last>Litvinova</b:Last>
+            <b:First>Tatiana</b:First>
+          </b:Person>
+          <b:Person>
+            <b:Last>Gudovskikh</b:Last>
+            <b:First>Dmitry</b:First>
+          </b:Person>
+          <b:Person>
+            <b:Last>Rybka</b:Last>
+            <b:First>Roman</b:First>
+          </b:Person>
+          <b:Person>
+            <b:Last>Moloshnikov</b:Last>
+            <b:First>Ivan</b:First>
+          </b:Person>
+        </b:NameList>
+      </b:Author>
+    </b:Author>
+    <b:Title>Machine Learning Models of Text Categorization by Author Gender  Using Topic-Independent Features</b:Title>
+    <b:Year>2016</b:Year>
+    <b:Publisher>Elsevier</b:Publisher>
+    <b:RefOrder>5</b:RefOrder>
+  </b:Source>
+  <b:Source>
+    <b:Tag>Ale15</b:Tag>
+    <b:SourceType>ConferenceProceedings</b:SourceType>
+    <b:Guid>{03F5E46B-A8EE-4C5F-82C7-CE3C3BF09CD6}</b:Guid>
+    <b:Author>
+      <b:Author>
+        <b:NameList>
+          <b:Person>
+            <b:Last>Masson</b:Last>
+            <b:First>Alexandre</b:First>
+            <b:Middle>Reiffers</b:Middle>
+          </b:Person>
+          <b:Person>
+            <b:Last>Altman</b:Last>
+            <b:First>Eitan</b:First>
+          </b:Person>
+          <b:Person>
+            <b:Last>Hayel</b:Last>
+            <b:First>Yezekael</b:First>
+          </b:Person>
+        </b:NameList>
+      </b:Author>
+    </b:Author>
+    <b:Title>Posting behavior in Social Networks and Content Active Filtering</b:Title>
+    <b:Year>2015</b:Year>
+    <b:Publisher>IEEE/ACM</b:Publisher>
+    <b:RefOrder>6</b:RefOrder>
+  </b:Source>
+  <b:Source>
+    <b:Tag>Taj16</b:Tag>
+    <b:SourceType>ConferenceProceedings</b:SourceType>
+    <b:Guid>{43B95499-9D94-4827-98AA-A26497D4D032}</b:Guid>
+    <b:Author>
+      <b:Author>
+        <b:NameList>
+          <b:Person>
+            <b:Last>Singh</b:Last>
+            <b:First>Tajinder</b:First>
+          </b:Person>
+          <b:Person>
+            <b:Last>Kumari</b:Last>
+            <b:First>Madhu</b:First>
+          </b:Person>
+        </b:NameList>
+      </b:Author>
+    </b:Author>
+    <b:Title>Role of Text Pre-Processing in Twitter Sentiment Analysis </b:Title>
+    <b:Year>2016</b:Year>
+    <b:City>hamirpur</b:City>
+    <b:Publisher>Elsevier</b:Publisher>
+    <b:RefOrder>7</b:RefOrder>
+  </b:Source>
+  <b:Source>
+    <b:Tag>Nam12</b:Tag>
+    <b:SourceType>JournalArticle</b:SourceType>
+    <b:Guid>{CFC72AEB-32A1-4269-BDC9-9297035E1936}</b:Guid>
+    <b:Title>TEXT CLASSIFICATION AND CLASSIFIERS: ASURVEY</b:Title>
+    <b:Year>2012</b:Year>
+    <b:Author>
+      <b:Author>
+        <b:NameList>
+          <b:Person>
+            <b:Last>C</b:Last>
+            <b:First>Namrata</b:First>
+            <b:Middle>Mahender</b:Middle>
+          </b:Person>
+        </b:NameList>
+      </b:Author>
+    </b:Author>
+    <b:JournalName>International Journal of Artificial Intelligence &amp; Application</b:JournalName>
+    <b:Pages>85-99</b:Pages>
+    <b:Volume>3</b:Volume>
+    <b:Issue>2</b:Issue>
+    <b:RefOrder>8</b:RefOrder>
+  </b:Source>
+  <b:Source>
+    <b:Tag>Kam99</b:Tag>
+    <b:SourceType>Misc</b:SourceType>
+    <b:Guid>{3FD4AE84-E0D8-436A-B38E-99E5AE6388C2}</b:Guid>
+    <b:Title>Text Classiﬁcation from Labeled and Unlabeled Documents using EM</b:Title>
+    <b:Year>1999</b:Year>
+    <b:Author>
+      <b:Author>
+        <b:NameList>
+          <b:Person>
+            <b:Last>Nigam</b:Last>
+            <b:First>Kamal</b:First>
+          </b:Person>
+          <b:Person>
+            <b:Last>Mccallum</b:Last>
+            <b:First>Andrew</b:First>
+            <b:Middle>Dachites</b:Middle>
+          </b:Person>
+          <b:Person>
+            <b:Last>Thrun</b:Last>
+            <b:First>Sebastian</b:First>
+          </b:Person>
+          <b:Person>
+            <b:Last>Mitchell</b:Last>
+            <b:First>Tom</b:First>
+          </b:Person>
+        </b:NameList>
+      </b:Author>
+    </b:Author>
+    <b:City>Boston</b:City>
+    <b:Publisher>Kluwer Academic Publisher</b:Publisher>
+    <b:RefOrder>9</b:RefOrder>
+  </b:Source>
+  <b:Source>
+    <b:Tag>Zee16</b:Tag>
+    <b:SourceType>ConferenceProceedings</b:SourceType>
+    <b:Guid>{D6210325-975D-4B54-B766-2F4E50AACC1A}</b:Guid>
+    <b:Title>Text Classification Using a Novel Time Series Based Methodology</b:Title>
+    <b:Year>2016</b:Year>
+    <b:City>New York</b:City>
+    <b:Publisher>Elsevier</b:Publisher>
+    <b:Author>
+      <b:Author>
+        <b:NameList>
+          <b:Person>
+            <b:Last>Volkovich</b:Last>
+            <b:First>Zeev</b:First>
+          </b:Person>
+          <b:Person>
+            <b:Last>Avros</b:Last>
+            <b:First>Renata</b:First>
+          </b:Person>
+        </b:NameList>
+      </b:Author>
+    </b:Author>
+    <b:RefOrder>10</b:RefOrder>
+  </b:Source>
+  <b:Source>
+    <b:Tag>Sad14</b:Tag>
+    <b:SourceType>ConferenceProceedings</b:SourceType>
+    <b:Guid>{F7D81124-BBDD-467F-8876-5083D4C5A5EC}</b:Guid>
+    <b:Author>
+      <b:Author>
+        <b:NameList>
+          <b:Person>
+            <b:Last>Khurshid</b:Last>
+            <b:First>Sadaf</b:First>
+          </b:Person>
+          <b:Person>
+            <b:Last>Khan</b:Last>
+            <b:First>Sharifullah</b:First>
+          </b:Person>
+          <b:Person>
+            <b:Last>Bashir</b:Last>
+            <b:First>Shariq</b:First>
+          </b:Person>
+        </b:NameList>
+      </b:Author>
+    </b:Author>
+    <b:Title>Text-based Intelligent Content Filtering on Social Platforms</b:Title>
+    <b:Year>2014</b:Year>
+    <b:Publisher>IEEE Computer Society</b:Publisher>
+    <b:RefOrder>11</b:RefOrder>
+  </b:Source>
+</b:Sources>
+</file>
+
+<file path=customXml/itemProps1.xml><?xml version="1.0" encoding="utf-8"?>
+<ds:datastoreItem xmlns:ds="http://schemas.openxmlformats.org/officeDocument/2006/customXml" ds:itemID="{F05AF2CE-F4C9-4098-8B66-0A50A1E94ED3}">
+  <ds:schemaRefs>
+    <ds:schemaRef ds:uri="http://schemas.openxmlformats.org/officeDocument/2006/bibliography"/>
+  </ds:schemaRefs>
+</ds:datastoreItem>
 </file>
</xml_diff>

<commit_message>
working on the literature review
</commit_message>
<xml_diff>
--- a/writeup/project proposal.docx
+++ b/writeup/project proposal.docx
@@ -58,11 +58,11 @@
         <w:t>Instagram</w:t>
       </w:r>
       <w:proofErr w:type="spellEnd"/>
-      <w:r>
-        <w:t xml:space="preserve">  has</w:t>
-      </w:r>
       <w:proofErr w:type="gramEnd"/>
       <w:r>
+        <w:t xml:space="preserve"> has</w:t>
+      </w:r>
+      <w:r>
         <w:t xml:space="preserve"> removed the distance barrier between people and make interaction within human seamlessly </w:t>
       </w:r>
       <w:r>
@@ -137,11 +137,9 @@
       <w:r>
         <w:t xml:space="preserve">d audio that can be played immediately on the platforms means you are not limited to share a static image of an event, you can actually post and share videos of events online for people to see using these platforms. </w:t>
       </w:r>
-      <w:proofErr w:type="spellStart"/>
-      <w:r>
-        <w:t>Infact</w:t>
-      </w:r>
-      <w:proofErr w:type="spellEnd"/>
+      <w:r>
+        <w:t>In fact,</w:t>
+      </w:r>
       <w:r>
         <w:t xml:space="preserve"> it is possible to post a mini-tut</w:t>
       </w:r>
@@ -337,6 +335,8 @@
         <w:t>AIM AND OBJECTIVE</w:t>
       </w:r>
     </w:p>
+    <w:p/>
+    <w:p/>
     <w:p>
       <w:pPr>
         <w:rPr>
@@ -344,36 +344,273 @@
         </w:rPr>
       </w:pPr>
     </w:p>
+    <w:p>
+      <w:pPr>
+        <w:pStyle w:val="Heading2"/>
+        <w:rPr>
+          <w:u w:val="single"/>
+        </w:rPr>
+      </w:pPr>
+      <w:r>
+        <w:rPr>
+          <w:u w:val="single"/>
+        </w:rPr>
+        <w:lastRenderedPageBreak/>
+        <w:t>LITERAT</w:t>
+      </w:r>
+      <w:r>
+        <w:rPr>
+          <w:u w:val="single"/>
+        </w:rPr>
+        <w:t>URE REVIEW</w:t>
+      </w:r>
+    </w:p>
+    <w:p/>
+    <w:p>
+      <w:r>
+        <w:t>Much efforts has been made on text classification and online social network filtering. This section review related literatures on social media filtering and text classification.</w:t>
+      </w:r>
+    </w:p>
+    <w:p>
+      <w:pPr>
+        <w:rPr>
+          <w:noProof/>
+        </w:rPr>
+      </w:pPr>
+      <w:r>
+        <w:rPr>
+          <w:noProof/>
+        </w:rPr>
+        <w:t xml:space="preserve">Khurshid, et al., </w:t>
+      </w:r>
+      <w:r>
+        <w:rPr>
+          <w:noProof/>
+        </w:rPr>
+        <w:t>(</w:t>
+      </w:r>
+      <w:r>
+        <w:rPr>
+          <w:noProof/>
+        </w:rPr>
+        <w:t>2014)</w:t>
+      </w:r>
+      <w:r>
+        <w:rPr>
+          <w:noProof/>
+        </w:rPr>
+        <w:t xml:space="preserve"> presented a text-based intelligent content filtering on social platform using concept from sentiment analysis, opinion mining, feature engineering and text classification to classify social media text into positive or negative based on the text content. This paper uses features like sum of polarity scores,count of negative polarity scores, score of negative polarity score, count of positive terms,count of negative terms andd ratio of terms. Naïve Bayes algorithm and decision tree algorithm was used for text classification. The result obtained showed a significant efficiency improvement over techniques that uses url scanning and  keyword search.</w:t>
+      </w:r>
+    </w:p>
+    <w:p>
+      <w:pPr>
+        <w:rPr>
+          <w:noProof/>
+        </w:rPr>
+      </w:pPr>
+      <w:r>
+        <w:rPr>
+          <w:noProof/>
+        </w:rPr>
+        <w:t>Yang, et al.,</w:t>
+      </w:r>
+      <w:r>
+        <w:rPr>
+          <w:noProof/>
+        </w:rPr>
+        <w:t>(</w:t>
+      </w:r>
+      <w:r>
+        <w:rPr>
+          <w:noProof/>
+        </w:rPr>
+        <w:t xml:space="preserve"> 2013)</w:t>
+      </w:r>
+      <w:r>
+        <w:rPr>
+          <w:noProof/>
+        </w:rPr>
+        <w:t xml:space="preserve"> combined lexical and semantic features for short text classification. According to the authors, short text classification is a challenging problem for text classification given that there is usually less information to successful classify the text based on the content. Therefore a background knowledge repository was used to expand the meaning of the short text. Topic modelling approach is then used with lexical and semantic features to successfully classify the text.Latent Dirichlet Allocation(LDA) was used as the probability model to learn and extract semantic features from the used dataset.Also , word weight mapping was used </w:t>
+      </w:r>
+      <w:r>
+        <w:rPr>
+          <w:noProof/>
+        </w:rPr>
+        <w:t>used to obtain the semantic features and to reduce the feature and Support Vector Machine(SVM) as the machine learning classification techniques.</w:t>
+      </w:r>
+    </w:p>
+    <w:p>
+      <w:pPr>
+        <w:rPr>
+          <w:noProof/>
+        </w:rPr>
+      </w:pPr>
+      <w:r>
+        <w:rPr>
+          <w:noProof/>
+        </w:rPr>
+        <w:t>Sboev, et al.,</w:t>
+      </w:r>
+      <w:r>
+        <w:rPr>
+          <w:noProof/>
+        </w:rPr>
+        <w:t>(</w:t>
+      </w:r>
+      <w:r>
+        <w:rPr>
+          <w:noProof/>
+        </w:rPr>
+        <w:t xml:space="preserve"> 2016)</w:t>
+      </w:r>
+      <w:r>
+        <w:rPr>
+          <w:noProof/>
+        </w:rPr>
+        <w:t xml:space="preserve"> proposed a means to categorised authors gender using topic-independent features. According to the paper,</w:t>
+      </w:r>
+      <w:r>
+        <w:rPr>
+          <w:noProof/>
+        </w:rPr>
+        <w:t xml:space="preserve"> morphological and syntactics features were extracted  and then trained on an Artificial Neural network classifier and other classification algorithms like Gradient Boostting Classifier, Adaptive Boosting Classifier, ExtraTrees , Random forest and  support vector machine. The accuracy of each of the algorithm is then compared.</w:t>
+      </w:r>
+      <w:r>
+        <w:rPr>
+          <w:noProof/>
+        </w:rPr>
+        <w:t>According to the experiments performed in this paper , it was dicovered that</w:t>
+      </w:r>
+      <w:r>
+        <w:rPr>
+          <w:noProof/>
+        </w:rPr>
+        <w:t xml:space="preserve"> ReLU with one hidden layer has the best accuracy.</w:t>
+      </w:r>
+    </w:p>
+    <w:p>
+      <w:pPr>
+        <w:rPr>
+          <w:noProof/>
+        </w:rPr>
+      </w:pPr>
+      <w:r>
+        <w:rPr>
+          <w:noProof/>
+        </w:rPr>
+        <w:t>Masson, et al.,</w:t>
+      </w:r>
+      <w:r>
+        <w:rPr>
+          <w:noProof/>
+        </w:rPr>
+        <w:t>(</w:t>
+      </w:r>
+      <w:r>
+        <w:rPr>
+          <w:noProof/>
+        </w:rPr>
+        <w:t xml:space="preserve"> 2015)</w:t>
+      </w:r>
+      <w:r>
+        <w:rPr>
+          <w:noProof/>
+        </w:rPr>
+        <w:t xml:space="preserve"> models the posting behaviour of users on social media network and also poposed a technique for performing content active filtering on social media platform. </w:t>
+      </w:r>
+      <w:r>
+        <w:rPr>
+          <w:noProof/>
+        </w:rPr>
+        <w:t>One of the objectives for</w:t>
+      </w:r>
+      <w:r>
+        <w:rPr>
+          <w:noProof/>
+        </w:rPr>
+        <w:t xml:space="preserve"> this paper according to the author was to increase content diversity among users on the social platform</w:t>
+      </w:r>
+      <w:r>
+        <w:rPr>
+          <w:noProof/>
+        </w:rPr>
+        <w:t xml:space="preserve"> using  content active filtering</w:t>
+      </w:r>
+      <w:r>
+        <w:rPr>
+          <w:noProof/>
+        </w:rPr>
+        <w:t>.</w:t>
+      </w:r>
+      <w:r>
+        <w:rPr>
+          <w:noProof/>
+        </w:rPr>
+        <w:t>The  research focused on the quantity and diversity of the of content posted on the social media platform. Dynamic stochastic model was used to model the user posting behaviour by considering the popularity of the posted content and how it affect users decision to post.</w:t>
+      </w:r>
+      <w:r>
+        <w:rPr>
+          <w:noProof/>
+        </w:rPr>
+        <w:t xml:space="preserve">The content active filtering was done by </w:t>
+      </w:r>
+      <w:r>
+        <w:rPr>
+          <w:noProof/>
+        </w:rPr>
+        <w:t>using a relationship matrix of all the allowed topic based on the posting model of the user.A policy vector is provided to dynamically converge on the relationship matrix.</w:t>
+      </w:r>
+    </w:p>
+    <w:p>
+      <w:pPr>
+        <w:rPr>
+          <w:noProof/>
+        </w:rPr>
+      </w:pPr>
+      <w:r>
+        <w:rPr>
+          <w:noProof/>
+        </w:rPr>
+        <w:t>Singh &amp; Kumari,</w:t>
+      </w:r>
+      <w:r>
+        <w:rPr>
+          <w:noProof/>
+        </w:rPr>
+        <w:t>(</w:t>
+      </w:r>
+      <w:r>
+        <w:rPr>
+          <w:noProof/>
+        </w:rPr>
+        <w:t>2016)</w:t>
+      </w:r>
+      <w:r>
+        <w:rPr>
+          <w:noProof/>
+        </w:rPr>
+        <w:t xml:space="preserve"> show the need for text preprocessing in twitter sentiment analysis</w:t>
+      </w:r>
+      <w:bookmarkStart w:id="0" w:name="_GoBack"/>
+      <w:bookmarkEnd w:id="0"/>
+    </w:p>
+    <w:p/>
     <w:p>
       <w:pPr>
         <w:pStyle w:val="Heading2"/>
       </w:pPr>
       <w:r>
-        <w:t>LITERAT</w:t>
-      </w:r>
-      <w:r>
-        <w:t>URE REVIEW</w:t>
-      </w:r>
-    </w:p>
-    <w:p/>
+        <w:lastRenderedPageBreak/>
+        <w:t>METHODOLOGY</w:t>
+      </w:r>
+    </w:p>
     <w:p>
       <w:pPr>
         <w:pStyle w:val="Heading2"/>
       </w:pPr>
       <w:r>
-        <w:lastRenderedPageBreak/>
-        <w:t>METHODOLOGY</w:t>
-      </w:r>
-    </w:p>
-    <w:p>
-      <w:pPr>
-        <w:pStyle w:val="Heading2"/>
-      </w:pPr>
-      <w:r>
         <w:t>SCOPE</w:t>
       </w:r>
-      <w:bookmarkStart w:id="0" w:name="_GoBack"/>
-      <w:bookmarkEnd w:id="0"/>
     </w:p>
     <w:p>
       <w:pPr>
@@ -1654,7 +1891,7 @@
     <b:Pages>15-18</b:Pages>
     <b:Volume>107</b:Volume>
     <b:Issue>14</b:Issue>
-    <b:RefOrder>1</b:RefOrder>
+    <b:RefOrder>2</b:RefOrder>
   </b:Source>
   <b:Source>
     <b:Tag>Shi15</b:Tag>
@@ -1676,7 +1913,7 @@
     <b:Pages>3874-3876</b:Pages>
     <b:Volume>6</b:Volume>
     <b:Issue>4</b:Issue>
-    <b:RefOrder>2</b:RefOrder>
+    <b:RefOrder>3</b:RefOrder>
   </b:Source>
   <b:Source>
     <b:Tag>Ani15</b:Tag>
@@ -1701,7 +1938,7 @@
       </b:Author>
     </b:Author>
     <b:Publisher>International Conference on Emerging Trends in Engineering, Science and Technolog</b:Publisher>
-    <b:RefOrder>3</b:RefOrder>
+    <b:RefOrder>4</b:RefOrder>
   </b:Source>
   <b:Source>
     <b:Tag>Lil13</b:Tag>
@@ -1733,7 +1970,7 @@
     <b:Year>2013</b:Year>
     <b:City>Beijing</b:City>
     <b:Publisher> Elsevier</b:Publisher>
-    <b:RefOrder>4</b:RefOrder>
+    <b:RefOrder>5</b:RefOrder>
   </b:Source>
   <b:Source>
     <b:Tag>Ale16</b:Tag>
@@ -1768,7 +2005,7 @@
     <b:Title>Machine Learning Models of Text Categorization by Author Gender  Using Topic-Independent Features</b:Title>
     <b:Year>2016</b:Year>
     <b:Publisher>Elsevier</b:Publisher>
-    <b:RefOrder>5</b:RefOrder>
+    <b:RefOrder>6</b:RefOrder>
   </b:Source>
   <b:Source>
     <b:Tag>Ale15</b:Tag>
@@ -1796,7 +2033,7 @@
     <b:Title>Posting behavior in Social Networks and Content Active Filtering</b:Title>
     <b:Year>2015</b:Year>
     <b:Publisher>IEEE/ACM</b:Publisher>
-    <b:RefOrder>6</b:RefOrder>
+    <b:RefOrder>7</b:RefOrder>
   </b:Source>
   <b:Source>
     <b:Tag>Taj16</b:Tag>
@@ -1820,7 +2057,7 @@
     <b:Year>2016</b:Year>
     <b:City>hamirpur</b:City>
     <b:Publisher>Elsevier</b:Publisher>
-    <b:RefOrder>7</b:RefOrder>
+    <b:RefOrder>8</b:RefOrder>
   </b:Source>
   <b:Source>
     <b:Tag>Nam12</b:Tag>
@@ -1843,7 +2080,7 @@
     <b:Pages>85-99</b:Pages>
     <b:Volume>3</b:Volume>
     <b:Issue>2</b:Issue>
-    <b:RefOrder>8</b:RefOrder>
+    <b:RefOrder>9</b:RefOrder>
   </b:Source>
   <b:Source>
     <b:Tag>Kam99</b:Tag>
@@ -1876,7 +2113,7 @@
     </b:Author>
     <b:City>Boston</b:City>
     <b:Publisher>Kluwer Academic Publisher</b:Publisher>
-    <b:RefOrder>9</b:RefOrder>
+    <b:RefOrder>10</b:RefOrder>
   </b:Source>
   <b:Source>
     <b:Tag>Zee16</b:Tag>
@@ -1900,7 +2137,7 @@
         </b:NameList>
       </b:Author>
     </b:Author>
-    <b:RefOrder>10</b:RefOrder>
+    <b:RefOrder>11</b:RefOrder>
   </b:Source>
   <b:Source>
     <b:Tag>Sad14</b:Tag>
@@ -1927,13 +2164,37 @@
     <b:Title>Text-based Intelligent Content Filtering on Social Platforms</b:Title>
     <b:Year>2014</b:Year>
     <b:Publisher>IEEE Computer Society</b:Publisher>
-    <b:RefOrder>11</b:RefOrder>
+    <b:RefOrder>12</b:RefOrder>
+  </b:Source>
+  <b:Source>
+    <b:Tag>Taj161</b:Tag>
+    <b:SourceType>ConferenceProceedings</b:SourceType>
+    <b:Guid>{EDF64BA5-BF28-4933-990D-32DE20485485}</b:Guid>
+    <b:Author>
+      <b:Author>
+        <b:NameList>
+          <b:Person>
+            <b:Last>Singh</b:Last>
+            <b:First>Tajinder</b:First>
+          </b:Person>
+          <b:Person>
+            <b:Last>Kumari</b:Last>
+            <b:First>Madhu</b:First>
+          </b:Person>
+        </b:NameList>
+      </b:Author>
+    </b:Author>
+    <b:Title>Role of Text Pre-Processing in Twitter Sentiment Analysis</b:Title>
+    <b:Year>2016</b:Year>
+    <b:City>Hamipur</b:City>
+    <b:Publisher>Elsevier</b:Publisher>
+    <b:RefOrder>1</b:RefOrder>
   </b:Source>
 </b:Sources>
 </file>
 
 <file path=customXml/itemProps1.xml><?xml version="1.0" encoding="utf-8"?>
-<ds:datastoreItem xmlns:ds="http://schemas.openxmlformats.org/officeDocument/2006/customXml" ds:itemID="{F05AF2CE-F4C9-4098-8B66-0A50A1E94ED3}">
+<ds:datastoreItem xmlns:ds="http://schemas.openxmlformats.org/officeDocument/2006/customXml" ds:itemID="{C24899EB-8569-487F-A5E9-464B0A0A3903}">
   <ds:schemaRefs>
     <ds:schemaRef ds:uri="http://schemas.openxmlformats.org/officeDocument/2006/bibliography"/>
   </ds:schemaRefs>

</xml_diff>

<commit_message>
need to read for correction
</commit_message>
<xml_diff>
--- a/writeup/project proposal.docx
+++ b/writeup/project proposal.docx
@@ -7,182 +7,1319 @@
         <w:pStyle w:val="Heading1"/>
         <w:jc w:val="center"/>
         <w:rPr>
+          <w:rFonts w:ascii="Times New Roman" w:hAnsi="Times New Roman" w:cs="Times New Roman"/>
+          <w:b/>
+          <w:sz w:val="24"/>
+          <w:szCs w:val="24"/>
           <w:u w:val="single"/>
         </w:rPr>
       </w:pPr>
       <w:r>
         <w:rPr>
+          <w:rFonts w:ascii="Times New Roman" w:hAnsi="Times New Roman" w:cs="Times New Roman"/>
+          <w:b/>
+          <w:sz w:val="24"/>
+          <w:szCs w:val="24"/>
           <w:u w:val="single"/>
         </w:rPr>
         <w:t>SOCIAL MEDIA TEXT CLASSIFICATION</w:t>
       </w:r>
+      <w:r>
+        <w:rPr>
+          <w:rFonts w:ascii="Times New Roman" w:hAnsi="Times New Roman" w:cs="Times New Roman"/>
+          <w:b/>
+          <w:sz w:val="24"/>
+          <w:szCs w:val="24"/>
+          <w:u w:val="single"/>
+        </w:rPr>
+        <w:t xml:space="preserve"> AND FILTERING USING SUPERVISED LATENT DIRICHLET ALLOCATION</w:t>
+      </w:r>
+    </w:p>
+    <w:p>
+      <w:pPr>
+        <w:rPr>
+          <w:rFonts w:ascii="Times New Roman" w:hAnsi="Times New Roman" w:cs="Times New Roman"/>
+          <w:sz w:val="24"/>
+          <w:szCs w:val="24"/>
+        </w:rPr>
+      </w:pPr>
+    </w:p>
+    <w:p>
+      <w:pPr>
+        <w:pStyle w:val="Heading2"/>
+        <w:rPr>
+          <w:rFonts w:ascii="Times New Roman" w:hAnsi="Times New Roman" w:cs="Times New Roman"/>
+          <w:b/>
+          <w:sz w:val="24"/>
+          <w:szCs w:val="24"/>
+        </w:rPr>
+      </w:pPr>
+      <w:r>
+        <w:rPr>
+          <w:rFonts w:ascii="Times New Roman" w:hAnsi="Times New Roman" w:cs="Times New Roman"/>
+          <w:b/>
+          <w:sz w:val="24"/>
+          <w:szCs w:val="24"/>
+          <w:u w:val="single"/>
+        </w:rPr>
+        <w:t>INTRODUCTION</w:t>
+      </w:r>
+    </w:p>
+    <w:p>
+      <w:pPr>
+        <w:rPr>
+          <w:rFonts w:ascii="Times New Roman" w:hAnsi="Times New Roman" w:cs="Times New Roman"/>
+          <w:sz w:val="24"/>
+          <w:szCs w:val="24"/>
+          <w:u w:val="single"/>
+        </w:rPr>
+      </w:pPr>
+    </w:p>
+    <w:p>
+      <w:pPr>
+        <w:rPr>
+          <w:rFonts w:ascii="Times New Roman" w:hAnsi="Times New Roman" w:cs="Times New Roman"/>
+          <w:sz w:val="24"/>
+          <w:szCs w:val="24"/>
+        </w:rPr>
+      </w:pPr>
+      <w:r>
+        <w:rPr>
+          <w:rFonts w:ascii="Times New Roman" w:hAnsi="Times New Roman" w:cs="Times New Roman"/>
+          <w:sz w:val="24"/>
+          <w:szCs w:val="24"/>
+        </w:rPr>
+        <w:t xml:space="preserve">Messaging service and online messaging services has served as a platform to bring people together in respective on distance and differences between them. With click of button, people can relate with each other and share opinions, knowledge and </w:t>
+      </w:r>
+      <w:r>
+        <w:rPr>
+          <w:rFonts w:ascii="Times New Roman" w:hAnsi="Times New Roman" w:cs="Times New Roman"/>
+          <w:sz w:val="24"/>
+          <w:szCs w:val="24"/>
+        </w:rPr>
+        <w:t>moments with</w:t>
+      </w:r>
+      <w:r>
+        <w:rPr>
+          <w:rFonts w:ascii="Times New Roman" w:hAnsi="Times New Roman" w:cs="Times New Roman"/>
+          <w:sz w:val="24"/>
+          <w:szCs w:val="24"/>
+        </w:rPr>
+        <w:t xml:space="preserve"> one another using different multimedia means such as images, videos and audios. </w:t>
+      </w:r>
+      <w:r>
+        <w:rPr>
+          <w:rFonts w:ascii="Times New Roman" w:hAnsi="Times New Roman" w:cs="Times New Roman"/>
+          <w:sz w:val="24"/>
+          <w:szCs w:val="24"/>
+        </w:rPr>
+        <w:t>Platforms</w:t>
+      </w:r>
+      <w:r>
+        <w:rPr>
+          <w:rFonts w:ascii="Times New Roman" w:hAnsi="Times New Roman" w:cs="Times New Roman"/>
+          <w:sz w:val="24"/>
+          <w:szCs w:val="24"/>
+        </w:rPr>
+        <w:t xml:space="preserve"> like Facebook, Twitter, </w:t>
+      </w:r>
+      <w:r>
+        <w:rPr>
+          <w:rFonts w:ascii="Times New Roman" w:hAnsi="Times New Roman" w:cs="Times New Roman"/>
+          <w:sz w:val="24"/>
+          <w:szCs w:val="24"/>
+        </w:rPr>
+        <w:t>Instagram has</w:t>
+      </w:r>
+      <w:r>
+        <w:rPr>
+          <w:rFonts w:ascii="Times New Roman" w:hAnsi="Times New Roman" w:cs="Times New Roman"/>
+          <w:sz w:val="24"/>
+          <w:szCs w:val="24"/>
+        </w:rPr>
+        <w:t xml:space="preserve"> removed the distance barrier between people and make interaction within human seamlessly </w:t>
+      </w:r>
+      <w:r>
+        <w:rPr>
+          <w:rFonts w:ascii="Times New Roman" w:hAnsi="Times New Roman" w:cs="Times New Roman"/>
+          <w:sz w:val="24"/>
+          <w:szCs w:val="24"/>
+        </w:rPr>
+        <w:t>easy. Messaging</w:t>
+      </w:r>
+      <w:r>
+        <w:rPr>
+          <w:rFonts w:ascii="Times New Roman" w:hAnsi="Times New Roman" w:cs="Times New Roman"/>
+          <w:sz w:val="24"/>
+          <w:szCs w:val="24"/>
+        </w:rPr>
+        <w:t xml:space="preserve"> services such as BBM, Whatsapp and Snapchat has also added to the ease of communication among humans around the world.</w:t>
+      </w:r>
+    </w:p>
+    <w:p>
+      <w:pPr>
+        <w:rPr>
+          <w:rFonts w:ascii="Times New Roman" w:hAnsi="Times New Roman" w:cs="Times New Roman"/>
+          <w:sz w:val="24"/>
+          <w:szCs w:val="24"/>
+        </w:rPr>
+      </w:pPr>
+      <w:r>
+        <w:rPr>
+          <w:rFonts w:ascii="Times New Roman" w:hAnsi="Times New Roman" w:cs="Times New Roman"/>
+          <w:sz w:val="24"/>
+          <w:szCs w:val="24"/>
+        </w:rPr>
+        <w:t>Recently, social media and messaging services has evolved from bringing people together in terms of personal relationship to bringing people and corporate organization together. Platform like Twitter enables corporate organization to provide relevant information to their followers. Aside Clients to corporate organization relationship, messaging services now promote the creation of group on messaging services by enables a set of user to come together and share relevant topic and information has concerned them.</w:t>
+      </w:r>
+    </w:p>
+    <w:p>
+      <w:pPr>
+        <w:rPr>
+          <w:rFonts w:ascii="Times New Roman" w:hAnsi="Times New Roman" w:cs="Times New Roman"/>
+          <w:sz w:val="24"/>
+          <w:szCs w:val="24"/>
+        </w:rPr>
+      </w:pPr>
+      <w:r>
+        <w:rPr>
+          <w:rFonts w:ascii="Times New Roman" w:hAnsi="Times New Roman" w:cs="Times New Roman"/>
+          <w:sz w:val="24"/>
+          <w:szCs w:val="24"/>
+        </w:rPr>
+        <w:t xml:space="preserve">A group of student could create a reading group on messaging service in order to promote understanding. Team members working on a project could create group to share updates and resolve issues concerning the project.  Committee member </w:t>
+      </w:r>
+      <w:r>
+        <w:rPr>
+          <w:rFonts w:ascii="Times New Roman" w:hAnsi="Times New Roman" w:cs="Times New Roman"/>
+          <w:sz w:val="24"/>
+          <w:szCs w:val="24"/>
+        </w:rPr>
+        <w:t>could create</w:t>
+      </w:r>
+      <w:r>
+        <w:rPr>
+          <w:rFonts w:ascii="Times New Roman" w:hAnsi="Times New Roman" w:cs="Times New Roman"/>
+          <w:sz w:val="24"/>
+          <w:szCs w:val="24"/>
+        </w:rPr>
+        <w:t xml:space="preserve"> a group to discuss any issue pertaining to the problem they need to solve even when the members are not physically present, thereby increasing the rate at which decision is made and the quality of such decision. Additionally, trainees and trainer could also create a messaging service group to facilitate good relationship between the trainees and the trainer and thereby increasing the quality of knowledge gained and the time taken to learn from the trainees perspective.</w:t>
+      </w:r>
+    </w:p>
+    <w:p>
+      <w:pPr>
+        <w:rPr>
+          <w:rFonts w:ascii="Times New Roman" w:hAnsi="Times New Roman" w:cs="Times New Roman"/>
+          <w:sz w:val="24"/>
+          <w:szCs w:val="24"/>
+        </w:rPr>
+      </w:pPr>
+      <w:r>
+        <w:rPr>
+          <w:rFonts w:ascii="Times New Roman" w:hAnsi="Times New Roman" w:cs="Times New Roman"/>
+          <w:sz w:val="24"/>
+          <w:szCs w:val="24"/>
+        </w:rPr>
+        <w:t xml:space="preserve">The benefits of this platforms was also increase by the recent ability to upload and share multimedia content. For example Facebook and twitter now enables user to upload not just images but videos and audio that can be played immediately on the platforms means you are not limited to share a static image of an event, you can actually post and share videos of events online for people to see using these platforms. </w:t>
+      </w:r>
+      <w:r>
+        <w:rPr>
+          <w:rFonts w:ascii="Times New Roman" w:hAnsi="Times New Roman" w:cs="Times New Roman"/>
+          <w:sz w:val="24"/>
+          <w:szCs w:val="24"/>
+        </w:rPr>
+        <w:t>In fact,</w:t>
+      </w:r>
+      <w:r>
+        <w:rPr>
+          <w:rFonts w:ascii="Times New Roman" w:hAnsi="Times New Roman" w:cs="Times New Roman"/>
+          <w:sz w:val="24"/>
+          <w:szCs w:val="24"/>
+        </w:rPr>
+        <w:t xml:space="preserve"> it is possible to post a mini-tutorial online for teaching and learning purposes.</w:t>
+      </w:r>
+    </w:p>
+    <w:p>
+      <w:pPr>
+        <w:rPr>
+          <w:rFonts w:ascii="Times New Roman" w:hAnsi="Times New Roman" w:cs="Times New Roman"/>
+          <w:sz w:val="24"/>
+          <w:szCs w:val="24"/>
+        </w:rPr>
+      </w:pPr>
+      <w:r>
+        <w:rPr>
+          <w:rFonts w:ascii="Times New Roman" w:hAnsi="Times New Roman" w:cs="Times New Roman"/>
+          <w:sz w:val="24"/>
+          <w:szCs w:val="24"/>
+        </w:rPr>
+        <w:t>The importance of these platform is enormous judging by the benefits and opportunities it provides for the users(both personal and corporate users). However; recently, due to the ubiquity of Internet and its growth, there has been drawback caused by the misused of these platforms. The next section present the recent drawback faced by messaging service and social network services.</w:t>
+      </w:r>
+    </w:p>
+    <w:p>
+      <w:pPr>
+        <w:pStyle w:val="Heading2"/>
+        <w:rPr>
+          <w:rFonts w:ascii="Times New Roman" w:hAnsi="Times New Roman" w:cs="Times New Roman"/>
+          <w:sz w:val="24"/>
+          <w:szCs w:val="24"/>
+          <w:u w:val="single"/>
+        </w:rPr>
+      </w:pPr>
+    </w:p>
+    <w:p>
+      <w:pPr>
+        <w:pStyle w:val="Heading2"/>
+        <w:rPr>
+          <w:rFonts w:ascii="Times New Roman" w:hAnsi="Times New Roman" w:cs="Times New Roman"/>
+          <w:sz w:val="24"/>
+          <w:szCs w:val="24"/>
+          <w:u w:val="single"/>
+        </w:rPr>
+      </w:pPr>
+    </w:p>
+    <w:p>
+      <w:pPr>
+        <w:pStyle w:val="Heading2"/>
+        <w:rPr>
+          <w:rFonts w:ascii="Times New Roman" w:hAnsi="Times New Roman" w:cs="Times New Roman"/>
+          <w:sz w:val="24"/>
+          <w:szCs w:val="24"/>
+          <w:u w:val="single"/>
+        </w:rPr>
+      </w:pPr>
+    </w:p>
+    <w:p>
+      <w:pPr>
+        <w:pStyle w:val="Heading2"/>
+        <w:rPr>
+          <w:rFonts w:ascii="Times New Roman" w:hAnsi="Times New Roman" w:cs="Times New Roman"/>
+          <w:b/>
+          <w:sz w:val="24"/>
+          <w:szCs w:val="24"/>
+          <w:u w:val="single"/>
+        </w:rPr>
+      </w:pPr>
+      <w:r>
+        <w:rPr>
+          <w:rFonts w:ascii="Times New Roman" w:hAnsi="Times New Roman" w:cs="Times New Roman"/>
+          <w:b/>
+          <w:sz w:val="24"/>
+          <w:szCs w:val="24"/>
+          <w:u w:val="single"/>
+        </w:rPr>
+        <w:t>PROBLEM STATEMENT</w:t>
+      </w:r>
+    </w:p>
+    <w:p>
+      <w:pPr>
+        <w:rPr>
+          <w:rFonts w:ascii="Times New Roman" w:hAnsi="Times New Roman" w:cs="Times New Roman"/>
+          <w:sz w:val="24"/>
+          <w:szCs w:val="24"/>
+        </w:rPr>
+      </w:pPr>
+    </w:p>
+    <w:p>
+      <w:pPr>
+        <w:rPr>
+          <w:rFonts w:ascii="Times New Roman" w:hAnsi="Times New Roman" w:cs="Times New Roman"/>
+          <w:sz w:val="24"/>
+          <w:szCs w:val="24"/>
+        </w:rPr>
+      </w:pPr>
+      <w:r>
+        <w:rPr>
+          <w:rFonts w:ascii="Times New Roman" w:hAnsi="Times New Roman" w:cs="Times New Roman"/>
+          <w:sz w:val="24"/>
+          <w:szCs w:val="24"/>
+        </w:rPr>
+        <w:t xml:space="preserve">The use  of Internet and the ubiquity of social media and messaging services ,has continue to increase the richness and quality of information shared between individuals and group on the social media and messaging platform as established in the previous chapters. From different post of Facebook, tweet and trends on tweeter and shared messages on Whatsapp group and BBM channels, the rate of information dissemination has drastically increased. Users of this platform has a rich source of information at their </w:t>
+      </w:r>
+      <w:r>
+        <w:rPr>
+          <w:rFonts w:ascii="Times New Roman" w:hAnsi="Times New Roman" w:cs="Times New Roman"/>
+          <w:sz w:val="24"/>
+          <w:szCs w:val="24"/>
+        </w:rPr>
+        <w:t>fingertips</w:t>
+      </w:r>
+      <w:r>
+        <w:rPr>
+          <w:rFonts w:ascii="Times New Roman" w:hAnsi="Times New Roman" w:cs="Times New Roman"/>
+          <w:sz w:val="24"/>
+          <w:szCs w:val="24"/>
+        </w:rPr>
+        <w:t>; from job and employment information to medical and health tips, safety tips and religious contents.</w:t>
+      </w:r>
+    </w:p>
+    <w:p>
+      <w:pPr>
+        <w:rPr>
+          <w:rFonts w:ascii="Times New Roman" w:hAnsi="Times New Roman" w:cs="Times New Roman"/>
+          <w:sz w:val="24"/>
+          <w:szCs w:val="24"/>
+        </w:rPr>
+      </w:pPr>
+      <w:r>
+        <w:rPr>
+          <w:rFonts w:ascii="Times New Roman" w:hAnsi="Times New Roman" w:cs="Times New Roman"/>
+          <w:sz w:val="24"/>
+          <w:szCs w:val="24"/>
+        </w:rPr>
+        <w:t xml:space="preserve">Recently, a new use has been found for the social media platforms, new type of user has emerged: people that want to use social media to promote one campaign or the other; people who want to use social media to promote fraudulent activities. </w:t>
+      </w:r>
+      <w:r>
+        <w:rPr>
+          <w:rFonts w:ascii="Times New Roman" w:hAnsi="Times New Roman" w:cs="Times New Roman"/>
+          <w:sz w:val="24"/>
+          <w:szCs w:val="24"/>
+        </w:rPr>
+        <w:t>Social</w:t>
+      </w:r>
+      <w:r>
+        <w:rPr>
+          <w:rFonts w:ascii="Times New Roman" w:hAnsi="Times New Roman" w:cs="Times New Roman"/>
+          <w:sz w:val="24"/>
+          <w:szCs w:val="24"/>
+        </w:rPr>
+        <w:t xml:space="preserve"> media platforms has also become a means for </w:t>
+      </w:r>
+      <w:r>
+        <w:rPr>
+          <w:rFonts w:ascii="Times New Roman" w:hAnsi="Times New Roman" w:cs="Times New Roman"/>
+          <w:sz w:val="24"/>
+          <w:szCs w:val="24"/>
+        </w:rPr>
+        <w:t>users like</w:t>
+      </w:r>
+      <w:r>
+        <w:rPr>
+          <w:rFonts w:ascii="Times New Roman" w:hAnsi="Times New Roman" w:cs="Times New Roman"/>
+          <w:sz w:val="24"/>
+          <w:szCs w:val="24"/>
+        </w:rPr>
+        <w:t xml:space="preserve"> this to </w:t>
+      </w:r>
+      <w:r>
+        <w:rPr>
+          <w:rFonts w:ascii="Times New Roman" w:hAnsi="Times New Roman" w:cs="Times New Roman"/>
+          <w:sz w:val="24"/>
+          <w:szCs w:val="24"/>
+        </w:rPr>
+        <w:t>promote their</w:t>
+      </w:r>
+      <w:r>
+        <w:rPr>
+          <w:rFonts w:ascii="Times New Roman" w:hAnsi="Times New Roman" w:cs="Times New Roman"/>
+          <w:sz w:val="24"/>
+          <w:szCs w:val="24"/>
+        </w:rPr>
+        <w:t xml:space="preserve"> interest. </w:t>
+      </w:r>
+      <w:r>
+        <w:rPr>
+          <w:rFonts w:ascii="Times New Roman" w:hAnsi="Times New Roman" w:cs="Times New Roman"/>
+          <w:sz w:val="24"/>
+          <w:szCs w:val="24"/>
+        </w:rPr>
+        <w:t>In</w:t>
+      </w:r>
+      <w:r>
+        <w:rPr>
+          <w:rFonts w:ascii="Times New Roman" w:hAnsi="Times New Roman" w:cs="Times New Roman"/>
+          <w:sz w:val="24"/>
+          <w:szCs w:val="24"/>
+        </w:rPr>
+        <w:t xml:space="preserve"> other words, social media platform has become a means for people and corporate organization to advertise their product or services. </w:t>
+      </w:r>
+    </w:p>
+    <w:p>
+      <w:pPr>
+        <w:rPr>
+          <w:rFonts w:ascii="Times New Roman" w:hAnsi="Times New Roman" w:cs="Times New Roman"/>
+          <w:sz w:val="24"/>
+          <w:szCs w:val="24"/>
+        </w:rPr>
+      </w:pPr>
+      <w:r>
+        <w:rPr>
+          <w:rFonts w:ascii="Times New Roman" w:hAnsi="Times New Roman" w:cs="Times New Roman"/>
+          <w:sz w:val="24"/>
+          <w:szCs w:val="24"/>
+        </w:rPr>
+        <w:t>A writer will want to show his/her writing skill by writing and intelligently crafted article and post it on the social media based on his/her genre of interest. Comedian will post funny messages to show his/her sense of humor and attract his/her set of audience. Politicians post their campaign messages to win the heart of the messages. In short there is not restriction to type of message that can be posted. However, different user has preference for the type of article and post they will want appearing on their post.</w:t>
+      </w:r>
+    </w:p>
+    <w:p>
+      <w:pPr>
+        <w:rPr>
+          <w:rFonts w:ascii="Times New Roman" w:hAnsi="Times New Roman" w:cs="Times New Roman"/>
+          <w:sz w:val="24"/>
+          <w:szCs w:val="24"/>
+        </w:rPr>
+      </w:pPr>
+      <w:r>
+        <w:rPr>
+          <w:rFonts w:ascii="Times New Roman" w:hAnsi="Times New Roman" w:cs="Times New Roman"/>
+          <w:sz w:val="24"/>
+          <w:szCs w:val="24"/>
+        </w:rPr>
+        <w:t xml:space="preserve">Also messaging platform such as Whatsapp does not restrict the type of messages that can be posted or shared on the platform thereby exposing user of this platform s type of unwanted message shared between both users and group. </w:t>
+      </w:r>
+      <w:r>
+        <w:rPr>
+          <w:rFonts w:ascii="Times New Roman" w:hAnsi="Times New Roman" w:cs="Times New Roman"/>
+          <w:sz w:val="24"/>
+          <w:szCs w:val="24"/>
+        </w:rPr>
+        <w:t>Also,</w:t>
+      </w:r>
+      <w:r>
+        <w:rPr>
+          <w:rFonts w:ascii="Times New Roman" w:hAnsi="Times New Roman" w:cs="Times New Roman"/>
+          <w:sz w:val="24"/>
+          <w:szCs w:val="24"/>
+        </w:rPr>
+        <w:t xml:space="preserve"> some malicious user use this opportunity to send fraudulent messages and broadcast to user and the group exposing to users of this platforms to fraudulent attacks. </w:t>
+      </w:r>
+    </w:p>
+    <w:p>
+      <w:pPr>
+        <w:rPr>
+          <w:rFonts w:ascii="Times New Roman" w:hAnsi="Times New Roman" w:cs="Times New Roman"/>
+          <w:sz w:val="24"/>
+          <w:szCs w:val="24"/>
+        </w:rPr>
+      </w:pPr>
+      <w:r>
+        <w:rPr>
+          <w:rFonts w:ascii="Times New Roman" w:hAnsi="Times New Roman" w:cs="Times New Roman"/>
+          <w:sz w:val="24"/>
+          <w:szCs w:val="24"/>
+        </w:rPr>
+        <w:t xml:space="preserve">As a result, there is a need to provide an efficient means through which user on social media and messaging services can filter messages on their walls and phone respectively and </w:t>
+      </w:r>
+      <w:r>
+        <w:rPr>
+          <w:rFonts w:ascii="Times New Roman" w:hAnsi="Times New Roman" w:cs="Times New Roman"/>
+          <w:sz w:val="24"/>
+          <w:szCs w:val="24"/>
+        </w:rPr>
+        <w:t xml:space="preserve">also. </w:t>
+      </w:r>
+      <w:r>
+        <w:rPr>
+          <w:rFonts w:ascii="Times New Roman" w:hAnsi="Times New Roman" w:cs="Times New Roman"/>
+          <w:sz w:val="24"/>
+          <w:szCs w:val="24"/>
+        </w:rPr>
+        <w:t xml:space="preserve">Thereby enabling the users and group administrator to control the type of messages displayed on their </w:t>
+      </w:r>
+      <w:r>
+        <w:rPr>
+          <w:rFonts w:ascii="Times New Roman" w:hAnsi="Times New Roman" w:cs="Times New Roman"/>
+          <w:sz w:val="24"/>
+          <w:szCs w:val="24"/>
+        </w:rPr>
+        <w:t>walls and</w:t>
+      </w:r>
+      <w:r>
+        <w:rPr>
+          <w:rFonts w:ascii="Times New Roman" w:hAnsi="Times New Roman" w:cs="Times New Roman"/>
+          <w:sz w:val="24"/>
+          <w:szCs w:val="24"/>
+        </w:rPr>
+        <w:t xml:space="preserve"> in the group.</w:t>
+      </w:r>
+    </w:p>
+    <w:p>
+      <w:pPr>
+        <w:rPr>
+          <w:rFonts w:ascii="Times New Roman" w:hAnsi="Times New Roman" w:cs="Times New Roman"/>
+          <w:sz w:val="24"/>
+          <w:szCs w:val="24"/>
+        </w:rPr>
+      </w:pPr>
+    </w:p>
+    <w:p>
+      <w:pPr>
+        <w:pStyle w:val="Heading2"/>
+        <w:rPr>
+          <w:rFonts w:ascii="Times New Roman" w:hAnsi="Times New Roman" w:cs="Times New Roman"/>
+          <w:sz w:val="24"/>
+          <w:szCs w:val="24"/>
+        </w:rPr>
+      </w:pPr>
+    </w:p>
+    <w:p>
+      <w:pPr>
+        <w:pStyle w:val="Heading2"/>
+        <w:rPr>
+          <w:rFonts w:ascii="Times New Roman" w:hAnsi="Times New Roman" w:cs="Times New Roman"/>
+          <w:b/>
+          <w:sz w:val="24"/>
+          <w:szCs w:val="24"/>
+          <w:u w:val="single"/>
+        </w:rPr>
+      </w:pPr>
+    </w:p>
+    <w:p>
+      <w:pPr>
+        <w:pStyle w:val="Heading2"/>
+        <w:rPr>
+          <w:rFonts w:ascii="Times New Roman" w:hAnsi="Times New Roman" w:cs="Times New Roman"/>
+          <w:b/>
+          <w:sz w:val="24"/>
+          <w:szCs w:val="24"/>
+          <w:u w:val="single"/>
+        </w:rPr>
+      </w:pPr>
     </w:p>
     <w:p/>
     <w:p>
       <w:pPr>
         <w:pStyle w:val="Heading2"/>
-      </w:pPr>
-      <w:r>
-        <w:rPr>
+        <w:rPr>
+          <w:rFonts w:ascii="Times New Roman" w:hAnsi="Times New Roman" w:cs="Times New Roman"/>
+          <w:b/>
+          <w:sz w:val="24"/>
+          <w:szCs w:val="24"/>
           <w:u w:val="single"/>
         </w:rPr>
-        <w:t>INTRODUCTION</w:t>
-      </w:r>
-    </w:p>
-    <w:p>
-      <w:pPr>
-        <w:rPr>
+      </w:pPr>
+      <w:r>
+        <w:rPr>
+          <w:rFonts w:ascii="Times New Roman" w:hAnsi="Times New Roman" w:cs="Times New Roman"/>
+          <w:b/>
+          <w:sz w:val="24"/>
+          <w:szCs w:val="24"/>
           <w:u w:val="single"/>
         </w:rPr>
-      </w:pPr>
-    </w:p>
-    <w:p>
-      <w:r>
-        <w:t xml:space="preserve">Messaging service and online messaging services has served as a platform to bring people together in respective on distance and differences between them. With click of button, people can relate with each other and share opinions, knowledge and </w:t>
-      </w:r>
-      <w:r>
-        <w:t>moments with</w:t>
-      </w:r>
-      <w:r>
-        <w:t xml:space="preserve"> one another using different multimedia means such as images, videos and audios. </w:t>
-      </w:r>
-      <w:r>
-        <w:t>Platforms</w:t>
-      </w:r>
-      <w:r>
-        <w:t xml:space="preserve"> like Facebook, Twitter, </w:t>
-      </w:r>
-      <w:proofErr w:type="spellStart"/>
-      <w:proofErr w:type="gramStart"/>
-      <w:r>
-        <w:t>Instagram</w:t>
-      </w:r>
-      <w:proofErr w:type="spellEnd"/>
-      <w:proofErr w:type="gramEnd"/>
-      <w:r>
-        <w:t xml:space="preserve"> has</w:t>
-      </w:r>
-      <w:r>
-        <w:t xml:space="preserve"> removed the distance barrier between people and make interaction within human seamlessly </w:t>
-      </w:r>
-      <w:r>
-        <w:t>easy. Messaging</w:t>
-      </w:r>
-      <w:r>
-        <w:t xml:space="preserve"> services such as BBM,</w:t>
-      </w:r>
-      <w:r>
-        <w:t xml:space="preserve"> </w:t>
-      </w:r>
-      <w:proofErr w:type="spellStart"/>
-      <w:r>
-        <w:t>Whatsapp</w:t>
-      </w:r>
-      <w:proofErr w:type="spellEnd"/>
-      <w:r>
-        <w:t xml:space="preserve"> and </w:t>
-      </w:r>
-      <w:proofErr w:type="spellStart"/>
-      <w:r>
-        <w:t>Snapchat</w:t>
-      </w:r>
-      <w:proofErr w:type="spellEnd"/>
-      <w:r>
-        <w:t xml:space="preserve"> has also added to the ease of communication among humans around the world.</w:t>
-      </w:r>
-    </w:p>
-    <w:p>
-      <w:r>
-        <w:t>Recently, social media and messaging services has evolved from bringing people together in terms of personal relationship to bringing people and corporate org</w:t>
-      </w:r>
-      <w:r>
-        <w:t>anization together. Platform like Twitter enables corporate organization to provide relevant information to their followers. Aside Clients to corporate organization relationship, messaging services now promote the creation of group on messaging services by</w:t>
-      </w:r>
-      <w:r>
-        <w:t xml:space="preserve"> enables a set of user to come together and share relevant topic and information has concerned them.</w:t>
-      </w:r>
-    </w:p>
-    <w:p>
-      <w:r>
-        <w:t>A group of student could create a reading group on messaging service in order to promote understanding. Team members working on a project could create grou</w:t>
-      </w:r>
-      <w:r>
-        <w:t xml:space="preserve">p to share updates and resolve issues concerning the project.  Committee member </w:t>
-      </w:r>
-      <w:r>
-        <w:t>could create</w:t>
-      </w:r>
-      <w:r>
-        <w:t xml:space="preserve"> a group to discuss any issue pertaining to the problem they need to solve even when the members are not physically present, thereby increasing the rate at which d</w:t>
-      </w:r>
-      <w:r>
-        <w:t>ecision is made and the quality of such decision. Additionally, trainees and trainer could also create a messaging service group to facilitate good relationship between the trainees and the trainer and thereby increasing the quality of knowledge gained and</w:t>
-      </w:r>
-      <w:r>
-        <w:t xml:space="preserve"> the time taken to learn from the </w:t>
-      </w:r>
-      <w:proofErr w:type="gramStart"/>
-      <w:r>
-        <w:t>trainees</w:t>
-      </w:r>
-      <w:proofErr w:type="gramEnd"/>
-      <w:r>
-        <w:t xml:space="preserve"> perspective.</w:t>
-      </w:r>
-    </w:p>
-    <w:p>
-      <w:r>
-        <w:t>The benefits of this platforms was also increase by the recent ability to upload and share multimedia content. For example Facebook and twitter now enables user to upload not just images but videos an</w:t>
-      </w:r>
-      <w:r>
-        <w:t xml:space="preserve">d audio that can be played immediately on the platforms means you are not limited to share a static image of an event, you can actually post and share videos of events online for people to see using these platforms. </w:t>
-      </w:r>
-      <w:r>
-        <w:t>In fact,</w:t>
-      </w:r>
-      <w:r>
-        <w:t xml:space="preserve"> it is possible to post a mini-tut</w:t>
-      </w:r>
-      <w:r>
-        <w:t>orial online for teaching and learning purposes.</w:t>
-      </w:r>
-    </w:p>
-    <w:p>
-      <w:r>
-        <w:t xml:space="preserve">The importance of these platform is enormous judging by the benefits and opportunities it provides for the </w:t>
-      </w:r>
-      <w:proofErr w:type="gramStart"/>
-      <w:r>
-        <w:t>users(</w:t>
-      </w:r>
-      <w:proofErr w:type="gramEnd"/>
-      <w:r>
-        <w:t>both personal and corporate users). However; recently, due to the ubiquity of Internet and its</w:t>
-      </w:r>
-      <w:r>
-        <w:t xml:space="preserve"> growth, there has been drawback caused by the misused of these platforms. The next section present the recent drawback faced by messaging service and social network services.</w:t>
-      </w:r>
+        <w:lastRenderedPageBreak/>
+        <w:t>AIM AND OBJECTIVE</w:t>
+      </w:r>
+      <w:r>
+        <w:rPr>
+          <w:rFonts w:ascii="Times New Roman" w:hAnsi="Times New Roman" w:cs="Times New Roman"/>
+          <w:b/>
+          <w:sz w:val="24"/>
+          <w:szCs w:val="24"/>
+          <w:u w:val="single"/>
+        </w:rPr>
+        <w:t>S</w:t>
+      </w:r>
+    </w:p>
+    <w:p>
+      <w:pPr>
+        <w:rPr>
+          <w:rFonts w:ascii="Times New Roman" w:hAnsi="Times New Roman" w:cs="Times New Roman"/>
+          <w:sz w:val="24"/>
+          <w:szCs w:val="24"/>
+        </w:rPr>
+      </w:pPr>
+    </w:p>
+    <w:p>
+      <w:pPr>
+        <w:rPr>
+          <w:rFonts w:ascii="Times New Roman" w:hAnsi="Times New Roman" w:cs="Times New Roman"/>
+          <w:sz w:val="24"/>
+          <w:szCs w:val="24"/>
+        </w:rPr>
+      </w:pPr>
+      <w:r>
+        <w:rPr>
+          <w:rFonts w:ascii="Times New Roman" w:hAnsi="Times New Roman" w:cs="Times New Roman"/>
+          <w:sz w:val="24"/>
+          <w:szCs w:val="24"/>
+        </w:rPr>
+        <w:t>The aim o</w:t>
+      </w:r>
+      <w:r>
+        <w:rPr>
+          <w:rFonts w:ascii="Times New Roman" w:hAnsi="Times New Roman" w:cs="Times New Roman"/>
+          <w:sz w:val="24"/>
+          <w:szCs w:val="24"/>
+        </w:rPr>
+        <w:t>f this research is to create a means to accurately filter social media text content based on user selected topic.</w:t>
+      </w:r>
+    </w:p>
+    <w:p>
+      <w:pPr>
+        <w:rPr>
+          <w:rFonts w:ascii="Times New Roman" w:hAnsi="Times New Roman" w:cs="Times New Roman"/>
+          <w:sz w:val="24"/>
+          <w:szCs w:val="24"/>
+        </w:rPr>
+      </w:pPr>
+      <w:r>
+        <w:rPr>
+          <w:rFonts w:ascii="Times New Roman" w:hAnsi="Times New Roman" w:cs="Times New Roman"/>
+          <w:sz w:val="24"/>
+          <w:szCs w:val="24"/>
+        </w:rPr>
+        <w:t>The objectives of this research are:</w:t>
+      </w:r>
+    </w:p>
+    <w:p>
+      <w:pPr>
+        <w:pStyle w:val="ListParagraph"/>
+        <w:numPr>
+          <w:ilvl w:val="0"/>
+          <w:numId w:val="1"/>
+        </w:numPr>
+        <w:rPr>
+          <w:rFonts w:ascii="Times New Roman" w:hAnsi="Times New Roman" w:cs="Times New Roman"/>
+          <w:sz w:val="24"/>
+          <w:szCs w:val="24"/>
+        </w:rPr>
+      </w:pPr>
+      <w:r>
+        <w:rPr>
+          <w:rFonts w:ascii="Times New Roman" w:hAnsi="Times New Roman" w:cs="Times New Roman"/>
+          <w:sz w:val="24"/>
+          <w:szCs w:val="24"/>
+        </w:rPr>
+        <w:t>To preprocessed text content using short words and abbreviation dictionary</w:t>
+      </w:r>
+      <w:r>
+        <w:rPr>
+          <w:rFonts w:ascii="Times New Roman" w:hAnsi="Times New Roman" w:cs="Times New Roman"/>
+          <w:sz w:val="24"/>
+          <w:szCs w:val="24"/>
+        </w:rPr>
+        <w:t>.</w:t>
+      </w:r>
+    </w:p>
+    <w:p>
+      <w:pPr>
+        <w:pStyle w:val="ListParagraph"/>
+        <w:numPr>
+          <w:ilvl w:val="0"/>
+          <w:numId w:val="1"/>
+        </w:numPr>
+        <w:rPr>
+          <w:rFonts w:ascii="Times New Roman" w:hAnsi="Times New Roman" w:cs="Times New Roman"/>
+          <w:sz w:val="24"/>
+          <w:szCs w:val="24"/>
+        </w:rPr>
+      </w:pPr>
+      <w:r>
+        <w:rPr>
+          <w:rFonts w:ascii="Times New Roman" w:hAnsi="Times New Roman" w:cs="Times New Roman"/>
+          <w:sz w:val="24"/>
+          <w:szCs w:val="24"/>
+        </w:rPr>
+        <w:t>To preprocessed text content using smiley dictionary</w:t>
+      </w:r>
+      <w:r>
+        <w:rPr>
+          <w:rFonts w:ascii="Times New Roman" w:hAnsi="Times New Roman" w:cs="Times New Roman"/>
+          <w:sz w:val="24"/>
+          <w:szCs w:val="24"/>
+        </w:rPr>
+        <w:t>.</w:t>
+      </w:r>
+    </w:p>
+    <w:p>
+      <w:pPr>
+        <w:pStyle w:val="ListParagraph"/>
+        <w:numPr>
+          <w:ilvl w:val="0"/>
+          <w:numId w:val="1"/>
+        </w:numPr>
+        <w:rPr>
+          <w:rFonts w:ascii="Times New Roman" w:hAnsi="Times New Roman" w:cs="Times New Roman"/>
+          <w:sz w:val="24"/>
+          <w:szCs w:val="24"/>
+        </w:rPr>
+      </w:pPr>
+      <w:r>
+        <w:rPr>
+          <w:rFonts w:ascii="Times New Roman" w:hAnsi="Times New Roman" w:cs="Times New Roman"/>
+          <w:sz w:val="24"/>
+          <w:szCs w:val="24"/>
+        </w:rPr>
+        <w:t>To improve short text classification by expanding title in a text repository.</w:t>
+      </w:r>
+    </w:p>
+    <w:p>
+      <w:pPr>
+        <w:pStyle w:val="ListParagraph"/>
+        <w:numPr>
+          <w:ilvl w:val="0"/>
+          <w:numId w:val="1"/>
+        </w:numPr>
+        <w:rPr>
+          <w:rFonts w:ascii="Times New Roman" w:hAnsi="Times New Roman" w:cs="Times New Roman"/>
+          <w:sz w:val="24"/>
+          <w:szCs w:val="24"/>
+        </w:rPr>
+      </w:pPr>
+      <w:r>
+        <w:rPr>
+          <w:rFonts w:ascii="Times New Roman" w:hAnsi="Times New Roman" w:cs="Times New Roman"/>
+          <w:sz w:val="24"/>
+          <w:szCs w:val="24"/>
+        </w:rPr>
+        <w:t>To extract lexical and semantic text classification features from text.</w:t>
+      </w:r>
+    </w:p>
+    <w:p>
+      <w:pPr>
+        <w:pStyle w:val="ListParagraph"/>
+        <w:numPr>
+          <w:ilvl w:val="0"/>
+          <w:numId w:val="1"/>
+        </w:numPr>
+        <w:rPr>
+          <w:rFonts w:ascii="Times New Roman" w:hAnsi="Times New Roman" w:cs="Times New Roman"/>
+          <w:sz w:val="24"/>
+          <w:szCs w:val="24"/>
+        </w:rPr>
+      </w:pPr>
+      <w:r>
+        <w:rPr>
+          <w:rFonts w:ascii="Times New Roman" w:hAnsi="Times New Roman" w:cs="Times New Roman"/>
+          <w:sz w:val="24"/>
+          <w:szCs w:val="24"/>
+        </w:rPr>
+        <w:t>To classify text into category using machine learning algorithm.</w:t>
+      </w:r>
+    </w:p>
+    <w:p>
+      <w:pPr>
+        <w:rPr>
+          <w:rFonts w:ascii="Times New Roman" w:hAnsi="Times New Roman" w:cs="Times New Roman"/>
+          <w:sz w:val="24"/>
+          <w:szCs w:val="24"/>
+          <w:u w:val="single"/>
+        </w:rPr>
+      </w:pPr>
     </w:p>
     <w:p>
       <w:pPr>
         <w:pStyle w:val="Heading2"/>
         <w:rPr>
+          <w:rFonts w:ascii="Times New Roman" w:hAnsi="Times New Roman" w:cs="Times New Roman"/>
+          <w:b/>
+          <w:sz w:val="24"/>
+          <w:szCs w:val="24"/>
           <w:u w:val="single"/>
         </w:rPr>
       </w:pPr>
+      <w:r>
+        <w:rPr>
+          <w:rFonts w:ascii="Times New Roman" w:hAnsi="Times New Roman" w:cs="Times New Roman"/>
+          <w:b/>
+          <w:sz w:val="24"/>
+          <w:szCs w:val="24"/>
+          <w:u w:val="single"/>
+        </w:rPr>
+        <w:t>LITERATURE REVIEW</w:t>
+      </w:r>
+    </w:p>
+    <w:p>
+      <w:pPr>
+        <w:rPr>
+          <w:rFonts w:ascii="Times New Roman" w:hAnsi="Times New Roman" w:cs="Times New Roman"/>
+          <w:sz w:val="24"/>
+          <w:szCs w:val="24"/>
+        </w:rPr>
+      </w:pPr>
+    </w:p>
+    <w:p>
+      <w:pPr>
+        <w:rPr>
+          <w:rFonts w:ascii="Times New Roman" w:hAnsi="Times New Roman" w:cs="Times New Roman"/>
+          <w:sz w:val="24"/>
+          <w:szCs w:val="24"/>
+        </w:rPr>
+      </w:pPr>
+      <w:r>
+        <w:rPr>
+          <w:rFonts w:ascii="Times New Roman" w:hAnsi="Times New Roman" w:cs="Times New Roman"/>
+          <w:sz w:val="24"/>
+          <w:szCs w:val="24"/>
+        </w:rPr>
+        <w:t>Much efforts has been made on text classification and online social network filtering. This section review related literatures on social media filtering and text classification.</w:t>
+      </w:r>
+    </w:p>
+    <w:p>
+      <w:pPr>
+        <w:rPr>
+          <w:rFonts w:ascii="Times New Roman" w:hAnsi="Times New Roman" w:cs="Times New Roman"/>
+          <w:noProof/>
+          <w:sz w:val="24"/>
+          <w:szCs w:val="24"/>
+        </w:rPr>
+      </w:pPr>
+      <w:r>
+        <w:rPr>
+          <w:rFonts w:ascii="Times New Roman" w:hAnsi="Times New Roman" w:cs="Times New Roman"/>
+          <w:noProof/>
+          <w:sz w:val="24"/>
+          <w:szCs w:val="24"/>
+        </w:rPr>
+        <w:t>Khurshid, et al., (2014) presented a text-based intelligent content filtering on social platform using concept from sentiment analysis, opinion mining, feature engineering and text classification to classify social media text into positive or negative based on the text content. This paper uses features like sum of polarity scores,count of negative polarity scores, score of negative polarity score, count of positive terms,count of negative terms andd ratio of terms. Naïve Bayes algorithm and decision tree algorithm was used for text classification. The result obtained showed a significant efficiency improvement over techniques that uses url scanning and  keyword search.</w:t>
+      </w:r>
+    </w:p>
+    <w:p>
+      <w:pPr>
+        <w:rPr>
+          <w:rFonts w:ascii="Times New Roman" w:hAnsi="Times New Roman" w:cs="Times New Roman"/>
+          <w:noProof/>
+          <w:sz w:val="24"/>
+          <w:szCs w:val="24"/>
+        </w:rPr>
+      </w:pPr>
+      <w:r>
+        <w:rPr>
+          <w:rFonts w:ascii="Times New Roman" w:hAnsi="Times New Roman" w:cs="Times New Roman"/>
+          <w:noProof/>
+          <w:sz w:val="24"/>
+          <w:szCs w:val="24"/>
+        </w:rPr>
+        <w:t xml:space="preserve">Yang, et al.,( 2013) combined lexical and semantic features for short text classification. According to the authors, short text classification is a challenging problem for text classification given that there is usually less information to successful classify the text based on the content. Therefore a background knowledge repository was used to expand the meaning of the short text. Topic modelling approach is then used with lexical and semantic features to successfully classify the text.Latent Dirichlet Allocation(LDA) was used as the probability model to learn and extract semantic features from the used dataset.Also , word weight mapping was used </w:t>
+      </w:r>
+      <w:r>
+        <w:rPr>
+          <w:rFonts w:ascii="Times New Roman" w:hAnsi="Times New Roman" w:cs="Times New Roman"/>
+          <w:noProof/>
+          <w:sz w:val="24"/>
+          <w:szCs w:val="24"/>
+        </w:rPr>
+        <w:t>used to obtain the semantic features and to reduce the feature and Support Vector Machine(SVM) as the machine learning classification techniques.</w:t>
+      </w:r>
+    </w:p>
+    <w:p>
+      <w:pPr>
+        <w:rPr>
+          <w:rFonts w:ascii="Times New Roman" w:hAnsi="Times New Roman" w:cs="Times New Roman"/>
+          <w:noProof/>
+          <w:sz w:val="24"/>
+          <w:szCs w:val="24"/>
+        </w:rPr>
+      </w:pPr>
+      <w:r>
+        <w:rPr>
+          <w:rFonts w:ascii="Times New Roman" w:hAnsi="Times New Roman" w:cs="Times New Roman"/>
+          <w:noProof/>
+          <w:sz w:val="24"/>
+          <w:szCs w:val="24"/>
+        </w:rPr>
+        <w:t>Sboev, et al.,( 2016)</w:t>
+      </w:r>
+      <w:r>
+        <w:rPr>
+          <w:rFonts w:ascii="Times New Roman" w:hAnsi="Times New Roman" w:cs="Times New Roman"/>
+          <w:noProof/>
+          <w:sz w:val="24"/>
+          <w:szCs w:val="24"/>
+        </w:rPr>
+        <w:t xml:space="preserve"> proposed a means to categorised authors gender using topic-independent features. According to the paper,</w:t>
+      </w:r>
+      <w:r>
+        <w:rPr>
+          <w:rFonts w:ascii="Times New Roman" w:hAnsi="Times New Roman" w:cs="Times New Roman"/>
+          <w:noProof/>
+          <w:sz w:val="24"/>
+          <w:szCs w:val="24"/>
+        </w:rPr>
+        <w:t xml:space="preserve"> morphological and syntactics features were extracted  and then trained on an Artificial Neural network classifier and other classification algorithms like Gradient Boostting Classifier, Adaptive Boosting Classifier, ExtraTrees , Random forest and  support vector machine. The accuracy of each of the algorithm is then compared.</w:t>
+      </w:r>
+      <w:r>
+        <w:rPr>
+          <w:rFonts w:ascii="Times New Roman" w:hAnsi="Times New Roman" w:cs="Times New Roman"/>
+          <w:noProof/>
+          <w:sz w:val="24"/>
+          <w:szCs w:val="24"/>
+        </w:rPr>
+        <w:t xml:space="preserve">According to </w:t>
+      </w:r>
+      <w:r>
+        <w:rPr>
+          <w:rFonts w:ascii="Times New Roman" w:hAnsi="Times New Roman" w:cs="Times New Roman"/>
+          <w:noProof/>
+          <w:sz w:val="24"/>
+          <w:szCs w:val="24"/>
+        </w:rPr>
+        <w:lastRenderedPageBreak/>
+        <w:t>the experiments performed in this paper , it was dicovered that</w:t>
+      </w:r>
+      <w:r>
+        <w:rPr>
+          <w:rFonts w:ascii="Times New Roman" w:hAnsi="Times New Roman" w:cs="Times New Roman"/>
+          <w:noProof/>
+          <w:sz w:val="24"/>
+          <w:szCs w:val="24"/>
+        </w:rPr>
+        <w:t xml:space="preserve"> ReLU with one hidden layer has the best accuracy.</w:t>
+      </w:r>
+    </w:p>
+    <w:p>
+      <w:pPr>
+        <w:rPr>
+          <w:rFonts w:ascii="Times New Roman" w:hAnsi="Times New Roman" w:cs="Times New Roman"/>
+          <w:noProof/>
+          <w:sz w:val="24"/>
+          <w:szCs w:val="24"/>
+        </w:rPr>
+      </w:pPr>
+      <w:r>
+        <w:rPr>
+          <w:rFonts w:ascii="Times New Roman" w:hAnsi="Times New Roman" w:cs="Times New Roman"/>
+          <w:noProof/>
+          <w:sz w:val="24"/>
+          <w:szCs w:val="24"/>
+        </w:rPr>
+        <w:t xml:space="preserve">Masson, et al.,( 2015) models the posting behaviour of users on social media network and also poposed a technique for performing content active filtering on social media platform. </w:t>
+      </w:r>
+      <w:r>
+        <w:rPr>
+          <w:rFonts w:ascii="Times New Roman" w:hAnsi="Times New Roman" w:cs="Times New Roman"/>
+          <w:noProof/>
+          <w:sz w:val="24"/>
+          <w:szCs w:val="24"/>
+        </w:rPr>
+        <w:t>One of the objectives for</w:t>
+      </w:r>
+      <w:r>
+        <w:rPr>
+          <w:rFonts w:ascii="Times New Roman" w:hAnsi="Times New Roman" w:cs="Times New Roman"/>
+          <w:noProof/>
+          <w:sz w:val="24"/>
+          <w:szCs w:val="24"/>
+        </w:rPr>
+        <w:t xml:space="preserve"> this paper according to the author was to increase content diversity among users on the social platform</w:t>
+      </w:r>
+      <w:r>
+        <w:rPr>
+          <w:rFonts w:ascii="Times New Roman" w:hAnsi="Times New Roman" w:cs="Times New Roman"/>
+          <w:noProof/>
+          <w:sz w:val="24"/>
+          <w:szCs w:val="24"/>
+        </w:rPr>
+        <w:t xml:space="preserve"> using  content active filtering</w:t>
+      </w:r>
+      <w:r>
+        <w:rPr>
+          <w:rFonts w:ascii="Times New Roman" w:hAnsi="Times New Roman" w:cs="Times New Roman"/>
+          <w:noProof/>
+          <w:sz w:val="24"/>
+          <w:szCs w:val="24"/>
+        </w:rPr>
+        <w:t>.</w:t>
+      </w:r>
+      <w:r>
+        <w:rPr>
+          <w:rFonts w:ascii="Times New Roman" w:hAnsi="Times New Roman" w:cs="Times New Roman"/>
+          <w:noProof/>
+          <w:sz w:val="24"/>
+          <w:szCs w:val="24"/>
+        </w:rPr>
+        <w:t>The  research focused on the quantity and diversity of the of content posted on the social media platform. Dynamic stochastic model was used to model the user posting behaviour by considering the popularity of the posted content and how it affect users decision to post.</w:t>
+      </w:r>
+      <w:r>
+        <w:rPr>
+          <w:rFonts w:ascii="Times New Roman" w:hAnsi="Times New Roman" w:cs="Times New Roman"/>
+          <w:noProof/>
+          <w:sz w:val="24"/>
+          <w:szCs w:val="24"/>
+        </w:rPr>
+        <w:t xml:space="preserve">The content active filtering was done by </w:t>
+      </w:r>
+      <w:r>
+        <w:rPr>
+          <w:rFonts w:ascii="Times New Roman" w:hAnsi="Times New Roman" w:cs="Times New Roman"/>
+          <w:noProof/>
+          <w:sz w:val="24"/>
+          <w:szCs w:val="24"/>
+        </w:rPr>
+        <w:t>using a relationship matrix of all the allowed topic based on the posting model of the user.A policy vector is provided to dynamically converge on the relationship matrix.</w:t>
+      </w:r>
+    </w:p>
+    <w:p>
+      <w:pPr>
+        <w:rPr>
+          <w:rFonts w:ascii="Times New Roman" w:hAnsi="Times New Roman" w:cs="Times New Roman"/>
+          <w:noProof/>
+          <w:sz w:val="24"/>
+          <w:szCs w:val="24"/>
+        </w:rPr>
+      </w:pPr>
+      <w:r>
+        <w:rPr>
+          <w:rFonts w:ascii="Times New Roman" w:hAnsi="Times New Roman" w:cs="Times New Roman"/>
+          <w:noProof/>
+          <w:sz w:val="24"/>
+          <w:szCs w:val="24"/>
+        </w:rPr>
+        <w:t>Singh &amp; Kumari,(2016)</w:t>
+      </w:r>
+      <w:r>
+        <w:rPr>
+          <w:rFonts w:ascii="Times New Roman" w:hAnsi="Times New Roman" w:cs="Times New Roman"/>
+          <w:noProof/>
+          <w:sz w:val="24"/>
+          <w:szCs w:val="24"/>
+        </w:rPr>
+        <w:t xml:space="preserve"> show the need for text preprocessing in twitter sentiment analysis</w:t>
+      </w:r>
+      <w:r>
+        <w:rPr>
+          <w:rFonts w:ascii="Times New Roman" w:hAnsi="Times New Roman" w:cs="Times New Roman"/>
+          <w:noProof/>
+          <w:sz w:val="24"/>
+          <w:szCs w:val="24"/>
+        </w:rPr>
+        <w:t>. One of the problems considered by this paper is the fact that twitter messages usually include short text,slangs, new words, url and abbreviation; therefore there is a need for  text preprocessing to done on the text before sentiment analysis in performed on the text. The main preprocessing proposed in this paper is text normalisation and it include other sub-processes such as non-english word removal,url removal,tag stripping, spelling correction, slang replacement and word normalisation. Spelling checking was done using word Net dictionary and slang replace was done using N gram mmodel. Support Vector Machine(SVM) was used as the machine learning classification algorithm</w:t>
+      </w:r>
+      <w:r>
+        <w:rPr>
+          <w:rFonts w:ascii="Times New Roman" w:hAnsi="Times New Roman" w:cs="Times New Roman"/>
+          <w:noProof/>
+          <w:sz w:val="24"/>
+          <w:szCs w:val="24"/>
+        </w:rPr>
+        <w:t>.</w:t>
+      </w:r>
+    </w:p>
+    <w:p>
+      <w:pPr>
+        <w:rPr>
+          <w:rFonts w:ascii="Times New Roman" w:hAnsi="Times New Roman" w:cs="Times New Roman"/>
+          <w:sz w:val="24"/>
+          <w:szCs w:val="24"/>
+        </w:rPr>
+      </w:pPr>
     </w:p>
     <w:p>
       <w:pPr>
         <w:pStyle w:val="Heading2"/>
         <w:rPr>
+          <w:rFonts w:ascii="Times New Roman" w:hAnsi="Times New Roman" w:cs="Times New Roman"/>
+          <w:b/>
+          <w:sz w:val="24"/>
+          <w:szCs w:val="24"/>
           <w:u w:val="single"/>
         </w:rPr>
       </w:pPr>
+      <w:r>
+        <w:rPr>
+          <w:rFonts w:ascii="Times New Roman" w:hAnsi="Times New Roman" w:cs="Times New Roman"/>
+          <w:b/>
+          <w:sz w:val="24"/>
+          <w:szCs w:val="24"/>
+          <w:u w:val="single"/>
+        </w:rPr>
+        <w:t>METHODOLOGY</w:t>
+      </w:r>
+    </w:p>
+    <w:p/>
+    <w:p>
+      <w:pPr>
+        <w:rPr>
+          <w:rFonts w:ascii="Times New Roman" w:hAnsi="Times New Roman" w:cs="Times New Roman"/>
+          <w:sz w:val="24"/>
+          <w:szCs w:val="24"/>
+        </w:rPr>
+      </w:pPr>
+      <w:r>
+        <w:rPr>
+          <w:rFonts w:ascii="Times New Roman" w:hAnsi="Times New Roman" w:cs="Times New Roman"/>
+          <w:sz w:val="24"/>
+          <w:szCs w:val="24"/>
+        </w:rPr>
+        <w:t>Having explain the aim and the problem this research is trying to solve, this section discuss the method that will be employed in solving the problem. As stated in the aim and objective section of this document, there is a use of two dictionaries: the smiley dictionary and the abbreviation dictionary</w:t>
+      </w:r>
+      <w:r>
+        <w:rPr>
+          <w:rFonts w:ascii="Times New Roman" w:hAnsi="Times New Roman" w:cs="Times New Roman"/>
+          <w:sz w:val="24"/>
+          <w:szCs w:val="24"/>
+        </w:rPr>
+        <w:t>. Smiley dictionary will be built using online smiley translation websites such as webopedia. The abbreviation dictionary will also be built using online sources like webopedia.</w:t>
+      </w:r>
+    </w:p>
+    <w:p>
+      <w:pPr>
+        <w:rPr>
+          <w:rFonts w:ascii="Times New Roman" w:hAnsi="Times New Roman" w:cs="Times New Roman"/>
+          <w:sz w:val="24"/>
+          <w:szCs w:val="24"/>
+        </w:rPr>
+      </w:pPr>
+      <w:r>
+        <w:rPr>
+          <w:rFonts w:ascii="Times New Roman" w:hAnsi="Times New Roman" w:cs="Times New Roman"/>
+          <w:sz w:val="24"/>
+          <w:szCs w:val="24"/>
+        </w:rPr>
+        <w:t xml:space="preserve">Wikipedia will be used as the source for expanding short text alongside with the ‘am feeling lucky’ feature of </w:t>
+      </w:r>
+      <w:r>
+        <w:rPr>
+          <w:rFonts w:ascii="Times New Roman" w:hAnsi="Times New Roman" w:cs="Times New Roman"/>
+          <w:sz w:val="24"/>
+          <w:szCs w:val="24"/>
+        </w:rPr>
+        <w:t>Google</w:t>
+      </w:r>
+      <w:r>
+        <w:rPr>
+          <w:rFonts w:ascii="Times New Roman" w:hAnsi="Times New Roman" w:cs="Times New Roman"/>
+          <w:sz w:val="24"/>
+          <w:szCs w:val="24"/>
+        </w:rPr>
+        <w:t xml:space="preserve"> will be used to get the best document online that matches the short text for better classification.</w:t>
+      </w:r>
+    </w:p>
+    <w:p>
+      <w:pPr>
+        <w:rPr>
+          <w:rFonts w:ascii="Times New Roman" w:hAnsi="Times New Roman" w:cs="Times New Roman"/>
+          <w:sz w:val="24"/>
+          <w:szCs w:val="24"/>
+        </w:rPr>
+      </w:pPr>
+      <w:r>
+        <w:rPr>
+          <w:rFonts w:ascii="Times New Roman" w:hAnsi="Times New Roman" w:cs="Times New Roman"/>
+          <w:sz w:val="24"/>
+          <w:szCs w:val="24"/>
+        </w:rPr>
+        <w:t xml:space="preserve">This project will employ Latent </w:t>
+      </w:r>
+      <w:r>
+        <w:rPr>
+          <w:rFonts w:ascii="Times New Roman" w:hAnsi="Times New Roman" w:cs="Times New Roman"/>
+          <w:sz w:val="24"/>
+          <w:szCs w:val="24"/>
+        </w:rPr>
+        <w:t>Dirichlet Allocation</w:t>
+      </w:r>
+      <w:r>
+        <w:rPr>
+          <w:rFonts w:ascii="Times New Roman" w:hAnsi="Times New Roman" w:cs="Times New Roman"/>
+          <w:sz w:val="24"/>
+          <w:szCs w:val="24"/>
+        </w:rPr>
+        <w:t xml:space="preserve"> for text classification as a result of its stochastic nature and its popul</w:t>
+      </w:r>
+      <w:r>
+        <w:rPr>
+          <w:rFonts w:ascii="Times New Roman" w:hAnsi="Times New Roman" w:cs="Times New Roman"/>
+          <w:sz w:val="24"/>
+          <w:szCs w:val="24"/>
+        </w:rPr>
+        <w:t>ar use with text classification and topic modeling.</w:t>
+      </w:r>
+    </w:p>
+    <w:p>
+      <w:pPr>
+        <w:rPr>
+          <w:rFonts w:ascii="Times New Roman" w:hAnsi="Times New Roman" w:cs="Times New Roman"/>
+          <w:sz w:val="24"/>
+          <w:szCs w:val="24"/>
+        </w:rPr>
+      </w:pPr>
+      <w:r>
+        <w:rPr>
+          <w:rFonts w:ascii="Times New Roman" w:hAnsi="Times New Roman" w:cs="Times New Roman"/>
+          <w:sz w:val="24"/>
+          <w:szCs w:val="24"/>
+        </w:rPr>
+        <w:t>In terms of software tools, the following tools and environment will be used</w:t>
+      </w:r>
+    </w:p>
+    <w:p>
+      <w:pPr>
+        <w:pStyle w:val="ListParagraph"/>
+        <w:numPr>
+          <w:ilvl w:val="0"/>
+          <w:numId w:val="2"/>
+        </w:numPr>
+        <w:rPr>
+          <w:rFonts w:ascii="Times New Roman" w:hAnsi="Times New Roman" w:cs="Times New Roman"/>
+          <w:sz w:val="24"/>
+          <w:szCs w:val="24"/>
+        </w:rPr>
+      </w:pPr>
+      <w:r>
+        <w:rPr>
+          <w:rFonts w:ascii="Times New Roman" w:hAnsi="Times New Roman" w:cs="Times New Roman"/>
+          <w:b/>
+          <w:sz w:val="24"/>
+          <w:szCs w:val="24"/>
+        </w:rPr>
+        <w:t>Python</w:t>
+      </w:r>
+      <w:r>
+        <w:rPr>
+          <w:rFonts w:ascii="Times New Roman" w:hAnsi="Times New Roman" w:cs="Times New Roman"/>
+          <w:sz w:val="24"/>
+          <w:szCs w:val="24"/>
+        </w:rPr>
+        <w:t xml:space="preserve"> will be used as the programming language along with the natural language processing toolkit.</w:t>
+      </w:r>
+    </w:p>
+    <w:p>
+      <w:pPr>
+        <w:pStyle w:val="ListParagraph"/>
+        <w:numPr>
+          <w:ilvl w:val="0"/>
+          <w:numId w:val="2"/>
+        </w:numPr>
+        <w:rPr>
+          <w:rFonts w:ascii="Times New Roman" w:hAnsi="Times New Roman" w:cs="Times New Roman"/>
+          <w:sz w:val="24"/>
+          <w:szCs w:val="24"/>
+        </w:rPr>
+      </w:pPr>
+      <w:r>
+        <w:rPr>
+          <w:rFonts w:ascii="Times New Roman" w:hAnsi="Times New Roman" w:cs="Times New Roman"/>
+          <w:b/>
+          <w:sz w:val="24"/>
+          <w:szCs w:val="24"/>
+        </w:rPr>
+        <w:t>Sci-kit learn</w:t>
+      </w:r>
+      <w:r>
+        <w:rPr>
+          <w:rFonts w:ascii="Times New Roman" w:hAnsi="Times New Roman" w:cs="Times New Roman"/>
+          <w:sz w:val="24"/>
+          <w:szCs w:val="24"/>
+        </w:rPr>
+        <w:t xml:space="preserve"> will be used as the machine learning framework.</w:t>
+      </w:r>
+    </w:p>
+    <w:p>
+      <w:pPr>
+        <w:rPr>
+          <w:rFonts w:ascii="Times New Roman" w:hAnsi="Times New Roman" w:cs="Times New Roman"/>
+          <w:sz w:val="24"/>
+          <w:szCs w:val="24"/>
+        </w:rPr>
+      </w:pPr>
+      <w:r>
+        <w:rPr>
+          <w:rFonts w:ascii="Times New Roman" w:hAnsi="Times New Roman" w:cs="Times New Roman"/>
+          <w:sz w:val="24"/>
+          <w:szCs w:val="24"/>
+        </w:rPr>
+        <w:t>The next section discuss the scope of the project.</w:t>
+      </w:r>
     </w:p>
     <w:p>
       <w:pPr>
         <w:pStyle w:val="Heading2"/>
         <w:rPr>
+          <w:rFonts w:ascii="Times New Roman" w:hAnsi="Times New Roman" w:cs="Times New Roman"/>
+          <w:b/>
+          <w:sz w:val="24"/>
+          <w:szCs w:val="24"/>
           <w:u w:val="single"/>
         </w:rPr>
       </w:pPr>
@@ -191,437 +1328,147 @@
       <w:pPr>
         <w:pStyle w:val="Heading2"/>
         <w:rPr>
+          <w:rFonts w:ascii="Times New Roman" w:hAnsi="Times New Roman" w:cs="Times New Roman"/>
+          <w:b/>
+          <w:sz w:val="24"/>
+          <w:szCs w:val="24"/>
           <w:u w:val="single"/>
         </w:rPr>
       </w:pPr>
-      <w:r>
-        <w:rPr>
+    </w:p>
+    <w:p>
+      <w:pPr>
+        <w:pStyle w:val="Heading2"/>
+        <w:rPr>
+          <w:rFonts w:ascii="Times New Roman" w:hAnsi="Times New Roman" w:cs="Times New Roman"/>
+          <w:b/>
+          <w:sz w:val="24"/>
+          <w:szCs w:val="24"/>
           <w:u w:val="single"/>
         </w:rPr>
-        <w:t>PROBLEM STATEMENT</w:t>
+      </w:pPr>
+      <w:r>
+        <w:rPr>
+          <w:rFonts w:ascii="Times New Roman" w:hAnsi="Times New Roman" w:cs="Times New Roman"/>
+          <w:b/>
+          <w:sz w:val="24"/>
+          <w:szCs w:val="24"/>
+          <w:u w:val="single"/>
+        </w:rPr>
+        <w:t>EXPECTED RESULT</w:t>
       </w:r>
     </w:p>
     <w:p/>
     <w:p>
-      <w:r>
-        <w:t>The use  of Internet and the ubiquity of social media and m</w:t>
-      </w:r>
-      <w:r>
-        <w:t>essaging services ,has continue to increase the richness and quality of information shared between individuals and group on the social media and messaging platform as established in the previous chapters. From different post of Facebook, tweet and trends o</w:t>
-      </w:r>
-      <w:r>
-        <w:t xml:space="preserve">n tweeter and shared messages on </w:t>
-      </w:r>
-      <w:proofErr w:type="spellStart"/>
-      <w:r>
-        <w:t>Whatsapp</w:t>
-      </w:r>
-      <w:proofErr w:type="spellEnd"/>
-      <w:r>
-        <w:t xml:space="preserve"> group and BBM channels, the rate of information dissemination has drastically increased. Users of this platform has a rich source of information at their </w:t>
-      </w:r>
-      <w:r>
-        <w:t>fingertips</w:t>
-      </w:r>
-      <w:r>
-        <w:t xml:space="preserve">; from job and employment information to medical </w:t>
-      </w:r>
-      <w:r>
-        <w:t>and health tips, safety tips and religious contents.</w:t>
-      </w:r>
-    </w:p>
-    <w:p>
-      <w:r>
-        <w:t>Recently, a new use has been found for the social media platforms, new type of user has emerged: people that want to use social media to promote one campaign or the other; people who want to use social m</w:t>
-      </w:r>
-      <w:r>
-        <w:t xml:space="preserve">edia to promote fraudulent activities. </w:t>
-      </w:r>
-      <w:r>
-        <w:t>Social</w:t>
-      </w:r>
-      <w:r>
-        <w:t xml:space="preserve"> media platforms has also become a means for </w:t>
-      </w:r>
-      <w:r>
-        <w:t>users like</w:t>
-      </w:r>
-      <w:r>
-        <w:t xml:space="preserve"> this to </w:t>
-      </w:r>
-      <w:r>
-        <w:t>promote their</w:t>
-      </w:r>
-      <w:r>
-        <w:t xml:space="preserve"> interest. </w:t>
-      </w:r>
-      <w:r>
-        <w:t>In</w:t>
-      </w:r>
-      <w:r>
-        <w:t xml:space="preserve"> other words, social media platform has become a means for people and corporate organization to advertise their product</w:t>
-      </w:r>
-      <w:r>
-        <w:t xml:space="preserve"> or services. </w:t>
-      </w:r>
-    </w:p>
-    <w:p>
-      <w:r>
-        <w:t>A writer will want to show his/her writing skill by writing and intelligently crafted article and post it on the social media based on his/her genre of interest. Comedian will post funny messages to show his/her sense of humor and attract hi</w:t>
-      </w:r>
-      <w:r>
-        <w:t>s/her set of audience. Politicians post their campaign messages to win the heart of the messages. In short there is not restriction to type of message that can be posted. However, different user has preference for the type of article and post they will wan</w:t>
-      </w:r>
-      <w:r>
-        <w:t>t appearing on their post.</w:t>
-      </w:r>
-    </w:p>
-    <w:p>
-      <w:r>
-        <w:t xml:space="preserve">Also messaging platform such as </w:t>
-      </w:r>
-      <w:proofErr w:type="spellStart"/>
-      <w:r>
-        <w:t>Whatsapp</w:t>
-      </w:r>
-      <w:proofErr w:type="spellEnd"/>
-      <w:r>
-        <w:t xml:space="preserve"> does not restrict the type of messages that can be posted or shared on the platform thereby exposing user of this platform s type of unwanted message shared between both users and group. </w:t>
-      </w:r>
-      <w:r>
-        <w:t>Also,</w:t>
-      </w:r>
-      <w:r>
-        <w:t xml:space="preserve"> some malicious user use this opportunity to send fraudulent messages and broadcast to user and the group exposing to users of this platforms to fraudulent attacks. </w:t>
-      </w:r>
-    </w:p>
-    <w:p>
-      <w:r>
-        <w:t>As a result, there is a need to provide an efficient means through which user on soci</w:t>
-      </w:r>
-      <w:r>
-        <w:t xml:space="preserve">al media and messaging services can filter messages on their walls and phone respectively and </w:t>
-      </w:r>
-      <w:r>
-        <w:t xml:space="preserve">also. </w:t>
-      </w:r>
-      <w:r>
-        <w:t xml:space="preserve">Thereby enabling the users and group administrator to control the type of messages displayed on their </w:t>
-      </w:r>
-      <w:r>
-        <w:t>walls and</w:t>
-      </w:r>
-      <w:r>
-        <w:t xml:space="preserve"> in the group.</w:t>
-      </w:r>
-    </w:p>
-    <w:p/>
-    <w:p>
-      <w:pPr>
-        <w:pStyle w:val="Heading2"/>
-      </w:pPr>
-    </w:p>
-    <w:p>
-      <w:pPr>
-        <w:pStyle w:val="Heading2"/>
-        <w:rPr>
-          <w:u w:val="single"/>
-        </w:rPr>
-      </w:pPr>
-      <w:r>
-        <w:rPr>
-          <w:u w:val="single"/>
-        </w:rPr>
-        <w:t>AIM AND OBJECTIVE</w:t>
-      </w:r>
-    </w:p>
-    <w:p/>
-    <w:p/>
-    <w:p>
-      <w:pPr>
-        <w:rPr>
-          <w:u w:val="single"/>
-        </w:rPr>
-      </w:pPr>
-    </w:p>
-    <w:p>
-      <w:pPr>
-        <w:pStyle w:val="Heading2"/>
-        <w:rPr>
-          <w:u w:val="single"/>
-        </w:rPr>
-      </w:pPr>
-      <w:r>
-        <w:rPr>
-          <w:u w:val="single"/>
-        </w:rPr>
-        <w:lastRenderedPageBreak/>
-        <w:t>LITERAT</w:t>
-      </w:r>
-      <w:r>
-        <w:rPr>
-          <w:u w:val="single"/>
-        </w:rPr>
-        <w:t>URE REVIEW</w:t>
-      </w:r>
-    </w:p>
-    <w:p/>
-    <w:p>
-      <w:r>
-        <w:t>Much efforts has been made on text classification and online social network filtering. This section review related literatures on social media filtering and text classification.</w:t>
-      </w:r>
-    </w:p>
-    <w:p>
-      <w:pPr>
-        <w:rPr>
-          <w:noProof/>
-        </w:rPr>
-      </w:pPr>
-      <w:r>
-        <w:rPr>
-          <w:noProof/>
-        </w:rPr>
-        <w:t xml:space="preserve">Khurshid, et al., </w:t>
-      </w:r>
-      <w:r>
-        <w:rPr>
-          <w:noProof/>
-        </w:rPr>
-        <w:t>(</w:t>
-      </w:r>
-      <w:r>
-        <w:rPr>
-          <w:noProof/>
-        </w:rPr>
-        <w:t>2014)</w:t>
-      </w:r>
-      <w:r>
-        <w:rPr>
-          <w:noProof/>
-        </w:rPr>
-        <w:t xml:space="preserve"> presented a text-based intelligent content filtering on social platform using concept from sentiment analysis, opinion mining, feature engineering and text classification to classify social media text into positive or negative based on the text content. This paper uses features like sum of polarity scores,count of negative polarity scores, score of negative polarity score, count of positive terms,count of negative terms andd ratio of terms. Naïve Bayes algorithm and decision tree algorithm was used for text classification. The result obtained showed a significant efficiency improvement over techniques that uses url scanning and  keyword search.</w:t>
-      </w:r>
-    </w:p>
-    <w:p>
-      <w:pPr>
-        <w:rPr>
-          <w:noProof/>
-        </w:rPr>
-      </w:pPr>
-      <w:r>
-        <w:rPr>
-          <w:noProof/>
-        </w:rPr>
-        <w:t>Yang, et al.,</w:t>
-      </w:r>
-      <w:r>
-        <w:rPr>
-          <w:noProof/>
-        </w:rPr>
-        <w:t>(</w:t>
-      </w:r>
-      <w:r>
-        <w:rPr>
-          <w:noProof/>
-        </w:rPr>
-        <w:t xml:space="preserve"> 2013)</w:t>
-      </w:r>
-      <w:r>
-        <w:rPr>
-          <w:noProof/>
-        </w:rPr>
-        <w:t xml:space="preserve"> combined lexical and semantic features for short text classification. According to the authors, short text classification is a challenging problem for text classification given that there is usually less information to successful classify the text based on the content. Therefore a background knowledge repository was used to expand the meaning of the short text. Topic modelling approach is then used with lexical and semantic features to successfully classify the text.Latent Dirichlet Allocation(LDA) was used as the probability model to learn and extract semantic features from the used dataset.Also , word weight mapping was used </w:t>
-      </w:r>
-      <w:r>
-        <w:rPr>
-          <w:noProof/>
-        </w:rPr>
-        <w:t>used to obtain the semantic features and to reduce the feature and Support Vector Machine(SVM) as the machine learning classification techniques.</w:t>
-      </w:r>
-    </w:p>
-    <w:p>
-      <w:pPr>
-        <w:rPr>
-          <w:noProof/>
-        </w:rPr>
-      </w:pPr>
-      <w:r>
-        <w:rPr>
-          <w:noProof/>
-        </w:rPr>
-        <w:t>Sboev, et al.,</w:t>
-      </w:r>
-      <w:r>
-        <w:rPr>
-          <w:noProof/>
-        </w:rPr>
-        <w:t>(</w:t>
-      </w:r>
-      <w:r>
-        <w:rPr>
-          <w:noProof/>
-        </w:rPr>
-        <w:t xml:space="preserve"> 2016)</w:t>
-      </w:r>
-      <w:r>
-        <w:rPr>
-          <w:noProof/>
-        </w:rPr>
-        <w:t xml:space="preserve"> proposed a means to categorised authors gender using topic-independent features. According to the paper,</w:t>
-      </w:r>
-      <w:r>
-        <w:rPr>
-          <w:noProof/>
-        </w:rPr>
-        <w:t xml:space="preserve"> morphological and syntactics features were extracted  and then trained on an Artificial Neural network classifier and other classification algorithms like Gradient Boostting Classifier, Adaptive Boosting Classifier, ExtraTrees , Random forest and  support vector machine. The accuracy of each of the algorithm is then compared.</w:t>
-      </w:r>
-      <w:r>
-        <w:rPr>
-          <w:noProof/>
-        </w:rPr>
-        <w:t>According to the experiments performed in this paper , it was dicovered that</w:t>
-      </w:r>
-      <w:r>
-        <w:rPr>
-          <w:noProof/>
-        </w:rPr>
-        <w:t xml:space="preserve"> ReLU with one hidden layer has the best accuracy.</w:t>
-      </w:r>
-    </w:p>
-    <w:p>
-      <w:pPr>
-        <w:rPr>
-          <w:noProof/>
-        </w:rPr>
-      </w:pPr>
-      <w:r>
-        <w:rPr>
-          <w:noProof/>
-        </w:rPr>
-        <w:t>Masson, et al.,</w:t>
-      </w:r>
-      <w:r>
-        <w:rPr>
-          <w:noProof/>
-        </w:rPr>
-        <w:t>(</w:t>
-      </w:r>
-      <w:r>
-        <w:rPr>
-          <w:noProof/>
-        </w:rPr>
-        <w:t xml:space="preserve"> 2015)</w:t>
-      </w:r>
-      <w:r>
-        <w:rPr>
-          <w:noProof/>
-        </w:rPr>
-        <w:t xml:space="preserve"> models the posting behaviour of users on social media network and also poposed a technique for performing content active filtering on social media platform. </w:t>
-      </w:r>
-      <w:r>
-        <w:rPr>
-          <w:noProof/>
-        </w:rPr>
-        <w:t>One of the objectives for</w:t>
-      </w:r>
-      <w:r>
-        <w:rPr>
-          <w:noProof/>
-        </w:rPr>
-        <w:t xml:space="preserve"> this paper according to the author was to increase content diversity among users on the social platform</w:t>
-      </w:r>
-      <w:r>
-        <w:rPr>
-          <w:noProof/>
-        </w:rPr>
-        <w:t xml:space="preserve"> using  content active filtering</w:t>
-      </w:r>
-      <w:r>
-        <w:rPr>
-          <w:noProof/>
-        </w:rPr>
-        <w:t>.</w:t>
-      </w:r>
-      <w:r>
-        <w:rPr>
-          <w:noProof/>
-        </w:rPr>
-        <w:t>The  research focused on the quantity and diversity of the of content posted on the social media platform. Dynamic stochastic model was used to model the user posting behaviour by considering the popularity of the posted content and how it affect users decision to post.</w:t>
-      </w:r>
-      <w:r>
-        <w:rPr>
-          <w:noProof/>
-        </w:rPr>
-        <w:t xml:space="preserve">The content active filtering was done by </w:t>
-      </w:r>
-      <w:r>
-        <w:rPr>
-          <w:noProof/>
-        </w:rPr>
-        <w:t>using a relationship matrix of all the allowed topic based on the posting model of the user.A policy vector is provided to dynamically converge on the relationship matrix.</w:t>
-      </w:r>
-    </w:p>
-    <w:p>
-      <w:pPr>
-        <w:rPr>
-          <w:noProof/>
-        </w:rPr>
-      </w:pPr>
-      <w:r>
-        <w:rPr>
-          <w:noProof/>
-        </w:rPr>
-        <w:t>Singh &amp; Kumari,</w:t>
-      </w:r>
-      <w:r>
-        <w:rPr>
-          <w:noProof/>
-        </w:rPr>
-        <w:t>(</w:t>
-      </w:r>
-      <w:r>
-        <w:rPr>
-          <w:noProof/>
-        </w:rPr>
-        <w:t>2016)</w:t>
-      </w:r>
-      <w:r>
-        <w:rPr>
-          <w:noProof/>
-        </w:rPr>
-        <w:t xml:space="preserve"> show the need for text preprocessing in twitter sentiment analysis</w:t>
+      <w:pPr>
+        <w:rPr>
+          <w:rFonts w:ascii="Times New Roman" w:hAnsi="Times New Roman" w:cs="Times New Roman"/>
+          <w:sz w:val="24"/>
+          <w:szCs w:val="24"/>
+        </w:rPr>
+      </w:pPr>
+      <w:r>
+        <w:rPr>
+          <w:rFonts w:ascii="Times New Roman" w:hAnsi="Times New Roman" w:cs="Times New Roman"/>
+          <w:sz w:val="24"/>
+          <w:szCs w:val="24"/>
+        </w:rPr>
+        <w:t xml:space="preserve">The previous sections </w:t>
+      </w:r>
+      <w:r>
+        <w:rPr>
+          <w:rFonts w:ascii="Times New Roman" w:hAnsi="Times New Roman" w:cs="Times New Roman"/>
+          <w:sz w:val="24"/>
+          <w:szCs w:val="24"/>
+        </w:rPr>
+        <w:t>presented</w:t>
+      </w:r>
+      <w:r>
+        <w:rPr>
+          <w:rFonts w:ascii="Times New Roman" w:hAnsi="Times New Roman" w:cs="Times New Roman"/>
+          <w:sz w:val="24"/>
+          <w:szCs w:val="24"/>
+        </w:rPr>
+        <w:t xml:space="preserve"> the overview of the project, the problem statement, the literature review and the methodology. This section will project into the result proposed to </w:t>
+      </w:r>
+      <w:r>
+        <w:rPr>
+          <w:rFonts w:ascii="Times New Roman" w:hAnsi="Times New Roman" w:cs="Times New Roman"/>
+          <w:sz w:val="24"/>
+          <w:szCs w:val="24"/>
+        </w:rPr>
+        <w:t>obtain</w:t>
+      </w:r>
+      <w:r>
+        <w:rPr>
+          <w:rFonts w:ascii="Times New Roman" w:hAnsi="Times New Roman" w:cs="Times New Roman"/>
+          <w:sz w:val="24"/>
+          <w:szCs w:val="24"/>
+        </w:rPr>
+        <w:t xml:space="preserve"> at the completion of the project.</w:t>
+      </w:r>
+    </w:p>
+    <w:p>
+      <w:pPr>
+        <w:rPr>
+          <w:rFonts w:ascii="Times New Roman" w:hAnsi="Times New Roman" w:cs="Times New Roman"/>
+          <w:sz w:val="24"/>
+          <w:szCs w:val="24"/>
+        </w:rPr>
+      </w:pPr>
+      <w:r>
+        <w:rPr>
+          <w:rFonts w:ascii="Times New Roman" w:hAnsi="Times New Roman" w:cs="Times New Roman"/>
+          <w:sz w:val="24"/>
+          <w:szCs w:val="24"/>
+        </w:rPr>
+        <w:t xml:space="preserve">At the completion of this research work, a usable dictionary of smiley and abbreviation will be created based on the popularity and usage rate of those smileys and short abbreviation. Also a social media text classification model will have been developed that </w:t>
+      </w:r>
+      <w:r>
+        <w:rPr>
+          <w:rFonts w:ascii="Times New Roman" w:hAnsi="Times New Roman" w:cs="Times New Roman"/>
+          <w:sz w:val="24"/>
+          <w:szCs w:val="24"/>
+        </w:rPr>
+        <w:t>reduce noise in social media text classification problem using Latent Dirichlet allocation.</w:t>
       </w:r>
       <w:bookmarkStart w:id="0" w:name="_GoBack"/>
       <w:bookmarkEnd w:id="0"/>
     </w:p>
-    <w:p/>
-    <w:p>
-      <w:pPr>
-        <w:pStyle w:val="Heading2"/>
-      </w:pPr>
-      <w:r>
-        <w:lastRenderedPageBreak/>
-        <w:t>METHODOLOGY</w:t>
-      </w:r>
-    </w:p>
-    <w:p>
-      <w:pPr>
-        <w:pStyle w:val="Heading2"/>
-      </w:pPr>
-      <w:r>
-        <w:t>SCOPE</w:t>
-      </w:r>
-    </w:p>
-    <w:p>
-      <w:pPr>
-        <w:pStyle w:val="Heading2"/>
-      </w:pPr>
-      <w:r>
-        <w:t>CONTRIBUTION TO KNOWLEDGE</w:t>
-      </w:r>
+    <w:p>
+      <w:pPr>
+        <w:spacing w:after="0" w:line="240" w:lineRule="auto"/>
+        <w:rPr>
+          <w:rFonts w:ascii="Times New Roman" w:hAnsi="Times New Roman" w:cs="Times New Roman"/>
+          <w:sz w:val="24"/>
+          <w:szCs w:val="24"/>
+        </w:rPr>
+      </w:pPr>
+      <w:r>
+        <w:rPr>
+          <w:rFonts w:ascii="Times New Roman" w:hAnsi="Times New Roman" w:cs="Times New Roman"/>
+          <w:sz w:val="24"/>
+          <w:szCs w:val="24"/>
+        </w:rPr>
+        <w:br w:type="page"/>
+      </w:r>
+    </w:p>
+    <w:p>
+      <w:pPr>
+        <w:rPr>
+          <w:rFonts w:ascii="Times New Roman" w:hAnsi="Times New Roman" w:cs="Times New Roman"/>
+          <w:sz w:val="24"/>
+          <w:szCs w:val="24"/>
+        </w:rPr>
+      </w:pPr>
     </w:p>
     <w:sdt>
       <w:sdtPr>
+        <w:rPr>
+          <w:rFonts w:ascii="Times New Roman" w:hAnsi="Times New Roman" w:cs="Times New Roman"/>
+          <w:sz w:val="24"/>
+          <w:szCs w:val="24"/>
+        </w:rPr>
         <w:id w:val="1329869206"/>
         <w:docPartObj>
           <w:docPartGallery w:val="Bibliographies"/>
@@ -630,24 +1477,49 @@
       </w:sdtPr>
       <w:sdtEndPr>
         <w:rPr>
-          <w:rFonts w:asciiTheme="minorHAnsi" w:eastAsiaTheme="minorHAnsi" w:hAnsiTheme="minorHAnsi" w:cstheme="minorBidi"/>
+          <w:rFonts w:eastAsiaTheme="minorHAnsi"/>
           <w:color w:val="auto"/>
-          <w:sz w:val="22"/>
-          <w:szCs w:val="22"/>
         </w:rPr>
       </w:sdtEndPr>
       <w:sdtContent>
         <w:p>
           <w:pPr>
             <w:pStyle w:val="Heading1"/>
+            <w:rPr>
+              <w:rFonts w:ascii="Times New Roman" w:hAnsi="Times New Roman" w:cs="Times New Roman"/>
+              <w:b/>
+              <w:sz w:val="24"/>
+              <w:szCs w:val="24"/>
+              <w:u w:val="single"/>
+            </w:rPr>
           </w:pPr>
           <w:r>
-            <w:t>References</w:t>
+            <w:rPr>
+              <w:rFonts w:ascii="Times New Roman" w:hAnsi="Times New Roman" w:cs="Times New Roman"/>
+              <w:b/>
+              <w:sz w:val="24"/>
+              <w:szCs w:val="24"/>
+              <w:u w:val="single"/>
+            </w:rPr>
+            <w:t>REFERENCES</w:t>
           </w:r>
         </w:p>
-        <w:p/>
+        <w:p>
+          <w:pPr>
+            <w:rPr>
+              <w:rFonts w:ascii="Times New Roman" w:hAnsi="Times New Roman" w:cs="Times New Roman"/>
+              <w:sz w:val="24"/>
+              <w:szCs w:val="24"/>
+            </w:rPr>
+          </w:pPr>
+        </w:p>
         <w:sdt>
           <w:sdtPr>
+            <w:rPr>
+              <w:rFonts w:ascii="Times New Roman" w:hAnsi="Times New Roman" w:cs="Times New Roman"/>
+              <w:sz w:val="24"/>
+              <w:szCs w:val="24"/>
+            </w:rPr>
             <w:id w:val="-573587230"/>
             <w:bibliography/>
           </w:sdtPr>
@@ -656,37 +1528,62 @@
               <w:pPr>
                 <w:pStyle w:val="Bibliography"/>
                 <w:rPr>
+                  <w:rFonts w:ascii="Times New Roman" w:hAnsi="Times New Roman" w:cs="Times New Roman"/>
                   <w:noProof/>
                   <w:sz w:val="24"/>
                   <w:szCs w:val="24"/>
                 </w:rPr>
               </w:pPr>
               <w:r>
+                <w:rPr>
+                  <w:rFonts w:ascii="Times New Roman" w:hAnsi="Times New Roman" w:cs="Times New Roman"/>
+                  <w:sz w:val="24"/>
+                  <w:szCs w:val="24"/>
+                </w:rPr>
                 <w:fldChar w:fldCharType="begin"/>
               </w:r>
               <w:r>
+                <w:rPr>
+                  <w:rFonts w:ascii="Times New Roman" w:hAnsi="Times New Roman" w:cs="Times New Roman"/>
+                  <w:sz w:val="24"/>
+                  <w:szCs w:val="24"/>
+                </w:rPr>
                 <w:instrText xml:space="preserve"> BIBLIOGRAPHY </w:instrText>
               </w:r>
               <w:r>
+                <w:rPr>
+                  <w:rFonts w:ascii="Times New Roman" w:hAnsi="Times New Roman" w:cs="Times New Roman"/>
+                  <w:sz w:val="24"/>
+                  <w:szCs w:val="24"/>
+                </w:rPr>
                 <w:fldChar w:fldCharType="separate"/>
               </w:r>
               <w:r>
                 <w:rPr>
-                  <w:noProof/>
+                  <w:rFonts w:ascii="Times New Roman" w:hAnsi="Times New Roman" w:cs="Times New Roman"/>
+                  <w:noProof/>
+                  <w:sz w:val="24"/>
+                  <w:szCs w:val="24"/>
                 </w:rPr>
                 <w:t xml:space="preserve">C, N. M., 2012. TEXT CLASSIFICATION AND CLASSIFIERS: ASURVEY. </w:t>
               </w:r>
               <w:r>
                 <w:rPr>
+                  <w:rFonts w:ascii="Times New Roman" w:hAnsi="Times New Roman" w:cs="Times New Roman"/>
                   <w:i/>
                   <w:iCs/>
                   <w:noProof/>
+                  <w:sz w:val="24"/>
+                  <w:szCs w:val="24"/>
                 </w:rPr>
                 <w:t xml:space="preserve">International Journal of Artificial Intelligence &amp; Application, </w:t>
               </w:r>
               <w:r>
                 <w:rPr>
-                  <w:noProof/>
+                  <w:rFonts w:ascii="Times New Roman" w:hAnsi="Times New Roman" w:cs="Times New Roman"/>
+                  <w:noProof/>
+                  <w:sz w:val="24"/>
+                  <w:szCs w:val="24"/>
                 </w:rPr>
                 <w:t>3(2), pp. 85-99.</w:t>
               </w:r>
@@ -695,26 +1592,38 @@
               <w:pPr>
                 <w:pStyle w:val="Bibliography"/>
                 <w:rPr>
-                  <w:noProof/>
+                  <w:rFonts w:ascii="Times New Roman" w:hAnsi="Times New Roman" w:cs="Times New Roman"/>
+                  <w:noProof/>
+                  <w:sz w:val="24"/>
+                  <w:szCs w:val="24"/>
                 </w:rPr>
               </w:pPr>
               <w:r>
                 <w:rPr>
-                  <w:noProof/>
+                  <w:rFonts w:ascii="Times New Roman" w:hAnsi="Times New Roman" w:cs="Times New Roman"/>
+                  <w:noProof/>
+                  <w:sz w:val="24"/>
+                  <w:szCs w:val="24"/>
                 </w:rPr>
                 <w:t xml:space="preserve">Khurshid, S., Khan, S. &amp; Bashir, S., 2014. </w:t>
               </w:r>
               <w:r>
                 <w:rPr>
+                  <w:rFonts w:ascii="Times New Roman" w:hAnsi="Times New Roman" w:cs="Times New Roman"/>
                   <w:i/>
                   <w:iCs/>
                   <w:noProof/>
+                  <w:sz w:val="24"/>
+                  <w:szCs w:val="24"/>
                 </w:rPr>
                 <w:t xml:space="preserve">Text-based Intelligent Content Filtering on Social Platforms. </w:t>
               </w:r>
               <w:r>
                 <w:rPr>
-                  <w:noProof/>
+                  <w:rFonts w:ascii="Times New Roman" w:hAnsi="Times New Roman" w:cs="Times New Roman"/>
+                  <w:noProof/>
+                  <w:sz w:val="24"/>
+                  <w:szCs w:val="24"/>
                 </w:rPr>
                 <w:t>s.l., IEEE Computer Society.</w:t>
               </w:r>
@@ -723,26 +1632,38 @@
               <w:pPr>
                 <w:pStyle w:val="Bibliography"/>
                 <w:rPr>
-                  <w:noProof/>
+                  <w:rFonts w:ascii="Times New Roman" w:hAnsi="Times New Roman" w:cs="Times New Roman"/>
+                  <w:noProof/>
+                  <w:sz w:val="24"/>
+                  <w:szCs w:val="24"/>
                 </w:rPr>
               </w:pPr>
               <w:r>
                 <w:rPr>
-                  <w:noProof/>
+                  <w:rFonts w:ascii="Times New Roman" w:hAnsi="Times New Roman" w:cs="Times New Roman"/>
+                  <w:noProof/>
+                  <w:sz w:val="24"/>
+                  <w:szCs w:val="24"/>
                 </w:rPr>
                 <w:t xml:space="preserve">Masson, A. R., Altman, E. &amp; Hayel, Y., 2015. </w:t>
               </w:r>
               <w:r>
                 <w:rPr>
+                  <w:rFonts w:ascii="Times New Roman" w:hAnsi="Times New Roman" w:cs="Times New Roman"/>
                   <w:i/>
                   <w:iCs/>
                   <w:noProof/>
+                  <w:sz w:val="24"/>
+                  <w:szCs w:val="24"/>
                 </w:rPr>
                 <w:t xml:space="preserve">Posting behavior in Social Networks and Content Active Filtering. </w:t>
               </w:r>
               <w:r>
                 <w:rPr>
-                  <w:noProof/>
+                  <w:rFonts w:ascii="Times New Roman" w:hAnsi="Times New Roman" w:cs="Times New Roman"/>
+                  <w:noProof/>
+                  <w:sz w:val="24"/>
+                  <w:szCs w:val="24"/>
                 </w:rPr>
                 <w:t>s.l., IEEE/ACM.</w:t>
               </w:r>
@@ -751,26 +1672,38 @@
               <w:pPr>
                 <w:pStyle w:val="Bibliography"/>
                 <w:rPr>
-                  <w:noProof/>
+                  <w:rFonts w:ascii="Times New Roman" w:hAnsi="Times New Roman" w:cs="Times New Roman"/>
+                  <w:noProof/>
+                  <w:sz w:val="24"/>
+                  <w:szCs w:val="24"/>
                 </w:rPr>
               </w:pPr>
               <w:r>
                 <w:rPr>
-                  <w:noProof/>
+                  <w:rFonts w:ascii="Times New Roman" w:hAnsi="Times New Roman" w:cs="Times New Roman"/>
+                  <w:noProof/>
+                  <w:sz w:val="24"/>
+                  <w:szCs w:val="24"/>
                 </w:rPr>
                 <w:t xml:space="preserve">Nigam, K., Mccallum, A. D., Thrun, S. &amp; Mitchell, T., 1999. </w:t>
               </w:r>
               <w:r>
                 <w:rPr>
+                  <w:rFonts w:ascii="Times New Roman" w:hAnsi="Times New Roman" w:cs="Times New Roman"/>
                   <w:i/>
                   <w:iCs/>
                   <w:noProof/>
+                  <w:sz w:val="24"/>
+                  <w:szCs w:val="24"/>
                 </w:rPr>
                 <w:t xml:space="preserve">Text Classiﬁcation from Labeled and Unlabeled Documents using EM. </w:t>
               </w:r>
               <w:r>
                 <w:rPr>
-                  <w:noProof/>
+                  <w:rFonts w:ascii="Times New Roman" w:hAnsi="Times New Roman" w:cs="Times New Roman"/>
+                  <w:noProof/>
+                  <w:sz w:val="24"/>
+                  <w:szCs w:val="24"/>
                 </w:rPr>
                 <w:t>Boston: Kluwer Academic Publisher.</w:t>
               </w:r>
@@ -779,26 +1712,38 @@
               <w:pPr>
                 <w:pStyle w:val="Bibliography"/>
                 <w:rPr>
-                  <w:noProof/>
+                  <w:rFonts w:ascii="Times New Roman" w:hAnsi="Times New Roman" w:cs="Times New Roman"/>
+                  <w:noProof/>
+                  <w:sz w:val="24"/>
+                  <w:szCs w:val="24"/>
                 </w:rPr>
               </w:pPr>
               <w:r>
                 <w:rPr>
-                  <w:noProof/>
+                  <w:rFonts w:ascii="Times New Roman" w:hAnsi="Times New Roman" w:cs="Times New Roman"/>
+                  <w:noProof/>
+                  <w:sz w:val="24"/>
+                  <w:szCs w:val="24"/>
                 </w:rPr>
                 <w:t xml:space="preserve">Radhakrishnan, S., 2015. A Survey on Text Filtering in Online Social Networks. </w:t>
               </w:r>
               <w:r>
                 <w:rPr>
+                  <w:rFonts w:ascii="Times New Roman" w:hAnsi="Times New Roman" w:cs="Times New Roman"/>
                   <w:i/>
                   <w:iCs/>
                   <w:noProof/>
+                  <w:sz w:val="24"/>
+                  <w:szCs w:val="24"/>
                 </w:rPr>
                 <w:t xml:space="preserve">International Journal of Computer Science and Information Technologies, </w:t>
               </w:r>
               <w:r>
                 <w:rPr>
-                  <w:noProof/>
+                  <w:rFonts w:ascii="Times New Roman" w:hAnsi="Times New Roman" w:cs="Times New Roman"/>
+                  <w:noProof/>
+                  <w:sz w:val="24"/>
+                  <w:szCs w:val="24"/>
                 </w:rPr>
                 <w:t>6(4), pp. 3874-3876.</w:t>
               </w:r>
@@ -807,26 +1752,38 @@
               <w:pPr>
                 <w:pStyle w:val="Bibliography"/>
                 <w:rPr>
-                  <w:noProof/>
+                  <w:rFonts w:ascii="Times New Roman" w:hAnsi="Times New Roman" w:cs="Times New Roman"/>
+                  <w:noProof/>
+                  <w:sz w:val="24"/>
+                  <w:szCs w:val="24"/>
                 </w:rPr>
               </w:pPr>
               <w:r>
                 <w:rPr>
-                  <w:noProof/>
+                  <w:rFonts w:ascii="Times New Roman" w:hAnsi="Times New Roman" w:cs="Times New Roman"/>
+                  <w:noProof/>
+                  <w:sz w:val="24"/>
+                  <w:szCs w:val="24"/>
                 </w:rPr>
                 <w:t xml:space="preserve">Sboev, A. et al., 2016. </w:t>
               </w:r>
               <w:r>
                 <w:rPr>
+                  <w:rFonts w:ascii="Times New Roman" w:hAnsi="Times New Roman" w:cs="Times New Roman"/>
                   <w:i/>
                   <w:iCs/>
                   <w:noProof/>
+                  <w:sz w:val="24"/>
+                  <w:szCs w:val="24"/>
                 </w:rPr>
                 <w:t xml:space="preserve">Machine Learning Models of Text Categorization by Author Gender Using Topic-Independent Features. </w:t>
               </w:r>
               <w:r>
                 <w:rPr>
-                  <w:noProof/>
+                  <w:rFonts w:ascii="Times New Roman" w:hAnsi="Times New Roman" w:cs="Times New Roman"/>
+                  <w:noProof/>
+                  <w:sz w:val="24"/>
+                  <w:szCs w:val="24"/>
                 </w:rPr>
                 <w:t>s.l., Elsevier.</w:t>
               </w:r>
@@ -835,26 +1792,38 @@
               <w:pPr>
                 <w:pStyle w:val="Bibliography"/>
                 <w:rPr>
-                  <w:noProof/>
+                  <w:rFonts w:ascii="Times New Roman" w:hAnsi="Times New Roman" w:cs="Times New Roman"/>
+                  <w:noProof/>
+                  <w:sz w:val="24"/>
+                  <w:szCs w:val="24"/>
                 </w:rPr>
               </w:pPr>
               <w:r>
                 <w:rPr>
-                  <w:noProof/>
+                  <w:rFonts w:ascii="Times New Roman" w:hAnsi="Times New Roman" w:cs="Times New Roman"/>
+                  <w:noProof/>
+                  <w:sz w:val="24"/>
+                  <w:szCs w:val="24"/>
                 </w:rPr>
                 <w:t xml:space="preserve">Singh, T. &amp; Kumari, M., 2016. </w:t>
               </w:r>
               <w:r>
                 <w:rPr>
+                  <w:rFonts w:ascii="Times New Roman" w:hAnsi="Times New Roman" w:cs="Times New Roman"/>
                   <w:i/>
                   <w:iCs/>
                   <w:noProof/>
+                  <w:sz w:val="24"/>
+                  <w:szCs w:val="24"/>
                 </w:rPr>
                 <w:t xml:space="preserve">Role of Text Pre-Processing in Twitter Sentiment Analysis. </w:t>
               </w:r>
               <w:r>
                 <w:rPr>
-                  <w:noProof/>
+                  <w:rFonts w:ascii="Times New Roman" w:hAnsi="Times New Roman" w:cs="Times New Roman"/>
+                  <w:noProof/>
+                  <w:sz w:val="24"/>
+                  <w:szCs w:val="24"/>
                 </w:rPr>
                 <w:t>hamirpur, Elsevier.</w:t>
               </w:r>
@@ -863,26 +1832,38 @@
               <w:pPr>
                 <w:pStyle w:val="Bibliography"/>
                 <w:rPr>
-                  <w:noProof/>
+                  <w:rFonts w:ascii="Times New Roman" w:hAnsi="Times New Roman" w:cs="Times New Roman"/>
+                  <w:noProof/>
+                  <w:sz w:val="24"/>
+                  <w:szCs w:val="24"/>
                 </w:rPr>
               </w:pPr>
               <w:r>
                 <w:rPr>
-                  <w:noProof/>
+                  <w:rFonts w:ascii="Times New Roman" w:hAnsi="Times New Roman" w:cs="Times New Roman"/>
+                  <w:noProof/>
+                  <w:sz w:val="24"/>
+                  <w:szCs w:val="24"/>
                 </w:rPr>
                 <w:t xml:space="preserve">Tambe, U. S. &amp; Vaidya, A. S., 2014. A Review on Filter Undesired Text from Social Networks. </w:t>
               </w:r>
               <w:r>
                 <w:rPr>
+                  <w:rFonts w:ascii="Times New Roman" w:hAnsi="Times New Roman" w:cs="Times New Roman"/>
                   <w:i/>
                   <w:iCs/>
                   <w:noProof/>
+                  <w:sz w:val="24"/>
+                  <w:szCs w:val="24"/>
                 </w:rPr>
                 <w:t xml:space="preserve">International Journal of Computer Applications, </w:t>
               </w:r>
               <w:r>
                 <w:rPr>
-                  <w:noProof/>
+                  <w:rFonts w:ascii="Times New Roman" w:hAnsi="Times New Roman" w:cs="Times New Roman"/>
+                  <w:noProof/>
+                  <w:sz w:val="24"/>
+                  <w:szCs w:val="24"/>
                 </w:rPr>
                 <w:t>107(14), pp. 15-18.</w:t>
               </w:r>
@@ -891,26 +1872,38 @@
               <w:pPr>
                 <w:pStyle w:val="Bibliography"/>
                 <w:rPr>
-                  <w:noProof/>
+                  <w:rFonts w:ascii="Times New Roman" w:hAnsi="Times New Roman" w:cs="Times New Roman"/>
+                  <w:noProof/>
+                  <w:sz w:val="24"/>
+                  <w:szCs w:val="24"/>
                 </w:rPr>
               </w:pPr>
               <w:r>
                 <w:rPr>
-                  <w:noProof/>
+                  <w:rFonts w:ascii="Times New Roman" w:hAnsi="Times New Roman" w:cs="Times New Roman"/>
+                  <w:noProof/>
+                  <w:sz w:val="24"/>
+                  <w:szCs w:val="24"/>
                 </w:rPr>
                 <w:t xml:space="preserve">Thomas, A. M. &amp; G, R. M., 2015. </w:t>
               </w:r>
               <w:r>
                 <w:rPr>
+                  <w:rFonts w:ascii="Times New Roman" w:hAnsi="Times New Roman" w:cs="Times New Roman"/>
                   <w:i/>
                   <w:iCs/>
                   <w:noProof/>
+                  <w:sz w:val="24"/>
+                  <w:szCs w:val="24"/>
                 </w:rPr>
                 <w:t xml:space="preserve">An Efficient Text Classification Scheme Using Clustering. </w:t>
               </w:r>
               <w:r>
                 <w:rPr>
-                  <w:noProof/>
+                  <w:rFonts w:ascii="Times New Roman" w:hAnsi="Times New Roman" w:cs="Times New Roman"/>
+                  <w:noProof/>
+                  <w:sz w:val="24"/>
+                  <w:szCs w:val="24"/>
                 </w:rPr>
                 <w:t>s.l., International Conference on Emerging Trends in Engineering, Science and Technolog.</w:t>
               </w:r>
@@ -919,26 +1912,38 @@
               <w:pPr>
                 <w:pStyle w:val="Bibliography"/>
                 <w:rPr>
-                  <w:noProof/>
+                  <w:rFonts w:ascii="Times New Roman" w:hAnsi="Times New Roman" w:cs="Times New Roman"/>
+                  <w:noProof/>
+                  <w:sz w:val="24"/>
+                  <w:szCs w:val="24"/>
                 </w:rPr>
               </w:pPr>
               <w:r>
                 <w:rPr>
-                  <w:noProof/>
+                  <w:rFonts w:ascii="Times New Roman" w:hAnsi="Times New Roman" w:cs="Times New Roman"/>
+                  <w:noProof/>
+                  <w:sz w:val="24"/>
+                  <w:szCs w:val="24"/>
                 </w:rPr>
                 <w:t xml:space="preserve">Volkovich, Z. &amp; Avros, R., 2016. </w:t>
               </w:r>
               <w:r>
                 <w:rPr>
+                  <w:rFonts w:ascii="Times New Roman" w:hAnsi="Times New Roman" w:cs="Times New Roman"/>
                   <w:i/>
                   <w:iCs/>
                   <w:noProof/>
+                  <w:sz w:val="24"/>
+                  <w:szCs w:val="24"/>
                 </w:rPr>
                 <w:t xml:space="preserve">Text Classification Using a Novel Time Series Based Methodology. </w:t>
               </w:r>
               <w:r>
                 <w:rPr>
-                  <w:noProof/>
+                  <w:rFonts w:ascii="Times New Roman" w:hAnsi="Times New Roman" w:cs="Times New Roman"/>
+                  <w:noProof/>
+                  <w:sz w:val="24"/>
+                  <w:szCs w:val="24"/>
                 </w:rPr>
                 <w:t>New York, Elsevier.</w:t>
               </w:r>
@@ -947,36 +1952,58 @@
               <w:pPr>
                 <w:pStyle w:val="Bibliography"/>
                 <w:rPr>
-                  <w:noProof/>
+                  <w:rFonts w:ascii="Times New Roman" w:hAnsi="Times New Roman" w:cs="Times New Roman"/>
+                  <w:noProof/>
+                  <w:sz w:val="24"/>
+                  <w:szCs w:val="24"/>
                 </w:rPr>
               </w:pPr>
               <w:r>
                 <w:rPr>
-                  <w:noProof/>
+                  <w:rFonts w:ascii="Times New Roman" w:hAnsi="Times New Roman" w:cs="Times New Roman"/>
+                  <w:noProof/>
+                  <w:sz w:val="24"/>
+                  <w:szCs w:val="24"/>
                 </w:rPr>
                 <w:t xml:space="preserve">Yang, L., Li, C., Ding, Q. &amp; Li, L., 2013. </w:t>
               </w:r>
               <w:r>
                 <w:rPr>
+                  <w:rFonts w:ascii="Times New Roman" w:hAnsi="Times New Roman" w:cs="Times New Roman"/>
                   <w:i/>
                   <w:iCs/>
                   <w:noProof/>
+                  <w:sz w:val="24"/>
+                  <w:szCs w:val="24"/>
                 </w:rPr>
                 <w:t xml:space="preserve">Combining Lexical and Semantic Features for Short Text Classiﬁcation. </w:t>
               </w:r>
               <w:r>
                 <w:rPr>
-                  <w:noProof/>
+                  <w:rFonts w:ascii="Times New Roman" w:hAnsi="Times New Roman" w:cs="Times New Roman"/>
+                  <w:noProof/>
+                  <w:sz w:val="24"/>
+                  <w:szCs w:val="24"/>
                 </w:rPr>
                 <w:t>Beijing, Elsevier.</w:t>
               </w:r>
             </w:p>
             <w:p>
-              <w:r>
-                <w:rPr>
+              <w:pPr>
+                <w:rPr>
+                  <w:rFonts w:ascii="Times New Roman" w:hAnsi="Times New Roman" w:cs="Times New Roman"/>
+                  <w:sz w:val="24"/>
+                  <w:szCs w:val="24"/>
+                </w:rPr>
+              </w:pPr>
+              <w:r>
+                <w:rPr>
+                  <w:rFonts w:ascii="Times New Roman" w:hAnsi="Times New Roman" w:cs="Times New Roman"/>
                   <w:b/>
                   <w:bCs/>
                   <w:noProof/>
+                  <w:sz w:val="24"/>
+                  <w:szCs w:val="24"/>
                 </w:rPr>
                 <w:fldChar w:fldCharType="end"/>
               </w:r>
@@ -985,8 +2012,24 @@
         </w:sdt>
       </w:sdtContent>
     </w:sdt>
-    <w:p/>
-    <w:p/>
+    <w:p>
+      <w:pPr>
+        <w:rPr>
+          <w:rFonts w:ascii="Times New Roman" w:hAnsi="Times New Roman" w:cs="Times New Roman"/>
+          <w:sz w:val="24"/>
+          <w:szCs w:val="24"/>
+        </w:rPr>
+      </w:pPr>
+    </w:p>
+    <w:p>
+      <w:pPr>
+        <w:rPr>
+          <w:rFonts w:ascii="Times New Roman" w:hAnsi="Times New Roman" w:cs="Times New Roman"/>
+          <w:sz w:val="24"/>
+          <w:szCs w:val="24"/>
+        </w:rPr>
+      </w:pPr>
+    </w:p>
     <w:sectPr>
       <w:pgSz w:w="12240" w:h="15840"/>
       <w:pgMar w:top="1440" w:right="1440" w:bottom="1440" w:left="1440" w:header="0" w:footer="0" w:gutter="0"/>
@@ -996,6 +2039,243 @@
     </w:sectPr>
   </w:body>
 </w:document>
+</file>
+
+<file path=word/numbering.xml><?xml version="1.0" encoding="utf-8"?>
+<w:numbering xmlns:wpc="http://schemas.microsoft.com/office/word/2010/wordprocessingCanvas" xmlns:mc="http://schemas.openxmlformats.org/markup-compatibility/2006" xmlns:o="urn:schemas-microsoft-com:office:office" xmlns:r="http://schemas.openxmlformats.org/officeDocument/2006/relationships" xmlns:m="http://schemas.openxmlformats.org/officeDocument/2006/math" xmlns:v="urn:schemas-microsoft-com:vml" xmlns:wp14="http://schemas.microsoft.com/office/word/2010/wordprocessingDrawing" xmlns:wp="http://schemas.openxmlformats.org/drawingml/2006/wordprocessingDrawing" xmlns:w10="urn:schemas-microsoft-com:office:word" xmlns:w="http://schemas.openxmlformats.org/wordprocessingml/2006/main" xmlns:w14="http://schemas.microsoft.com/office/word/2010/wordml" xmlns:w15="http://schemas.microsoft.com/office/word/2012/wordml" xmlns:wpg="http://schemas.microsoft.com/office/word/2010/wordprocessingGroup" xmlns:wpi="http://schemas.microsoft.com/office/word/2010/wordprocessingInk" xmlns:wne="http://schemas.microsoft.com/office/word/2006/wordml" xmlns:wps="http://schemas.microsoft.com/office/word/2010/wordprocessingShape" mc:Ignorable="w14 w15 wp14">
+  <w:abstractNum w:abstractNumId="0">
+    <w:nsid w:val="28226067"/>
+    <w:multiLevelType w:val="hybridMultilevel"/>
+    <w:tmpl w:val="42F4F17A"/>
+    <w:lvl w:ilvl="0" w:tplc="04090001">
+      <w:start w:val="1"/>
+      <w:numFmt w:val="bullet"/>
+      <w:lvlText w:val=""/>
+      <w:lvlJc w:val="left"/>
+      <w:pPr>
+        <w:ind w:left="720" w:hanging="360"/>
+      </w:pPr>
+      <w:rPr>
+        <w:rFonts w:ascii="Symbol" w:hAnsi="Symbol" w:hint="default"/>
+      </w:rPr>
+    </w:lvl>
+    <w:lvl w:ilvl="1" w:tplc="04090003" w:tentative="1">
+      <w:start w:val="1"/>
+      <w:numFmt w:val="bullet"/>
+      <w:lvlText w:val="o"/>
+      <w:lvlJc w:val="left"/>
+      <w:pPr>
+        <w:ind w:left="1440" w:hanging="360"/>
+      </w:pPr>
+      <w:rPr>
+        <w:rFonts w:ascii="Courier New" w:hAnsi="Courier New" w:cs="Courier New" w:hint="default"/>
+      </w:rPr>
+    </w:lvl>
+    <w:lvl w:ilvl="2" w:tplc="04090005" w:tentative="1">
+      <w:start w:val="1"/>
+      <w:numFmt w:val="bullet"/>
+      <w:lvlText w:val=""/>
+      <w:lvlJc w:val="left"/>
+      <w:pPr>
+        <w:ind w:left="2160" w:hanging="360"/>
+      </w:pPr>
+      <w:rPr>
+        <w:rFonts w:ascii="Wingdings" w:hAnsi="Wingdings" w:hint="default"/>
+      </w:rPr>
+    </w:lvl>
+    <w:lvl w:ilvl="3" w:tplc="04090001" w:tentative="1">
+      <w:start w:val="1"/>
+      <w:numFmt w:val="bullet"/>
+      <w:lvlText w:val=""/>
+      <w:lvlJc w:val="left"/>
+      <w:pPr>
+        <w:ind w:left="2880" w:hanging="360"/>
+      </w:pPr>
+      <w:rPr>
+        <w:rFonts w:ascii="Symbol" w:hAnsi="Symbol" w:hint="default"/>
+      </w:rPr>
+    </w:lvl>
+    <w:lvl w:ilvl="4" w:tplc="04090003" w:tentative="1">
+      <w:start w:val="1"/>
+      <w:numFmt w:val="bullet"/>
+      <w:lvlText w:val="o"/>
+      <w:lvlJc w:val="left"/>
+      <w:pPr>
+        <w:ind w:left="3600" w:hanging="360"/>
+      </w:pPr>
+      <w:rPr>
+        <w:rFonts w:ascii="Courier New" w:hAnsi="Courier New" w:cs="Courier New" w:hint="default"/>
+      </w:rPr>
+    </w:lvl>
+    <w:lvl w:ilvl="5" w:tplc="04090005" w:tentative="1">
+      <w:start w:val="1"/>
+      <w:numFmt w:val="bullet"/>
+      <w:lvlText w:val=""/>
+      <w:lvlJc w:val="left"/>
+      <w:pPr>
+        <w:ind w:left="4320" w:hanging="360"/>
+      </w:pPr>
+      <w:rPr>
+        <w:rFonts w:ascii="Wingdings" w:hAnsi="Wingdings" w:hint="default"/>
+      </w:rPr>
+    </w:lvl>
+    <w:lvl w:ilvl="6" w:tplc="04090001" w:tentative="1">
+      <w:start w:val="1"/>
+      <w:numFmt w:val="bullet"/>
+      <w:lvlText w:val=""/>
+      <w:lvlJc w:val="left"/>
+      <w:pPr>
+        <w:ind w:left="5040" w:hanging="360"/>
+      </w:pPr>
+      <w:rPr>
+        <w:rFonts w:ascii="Symbol" w:hAnsi="Symbol" w:hint="default"/>
+      </w:rPr>
+    </w:lvl>
+    <w:lvl w:ilvl="7" w:tplc="04090003" w:tentative="1">
+      <w:start w:val="1"/>
+      <w:numFmt w:val="bullet"/>
+      <w:lvlText w:val="o"/>
+      <w:lvlJc w:val="left"/>
+      <w:pPr>
+        <w:ind w:left="5760" w:hanging="360"/>
+      </w:pPr>
+      <w:rPr>
+        <w:rFonts w:ascii="Courier New" w:hAnsi="Courier New" w:cs="Courier New" w:hint="default"/>
+      </w:rPr>
+    </w:lvl>
+    <w:lvl w:ilvl="8" w:tplc="04090005" w:tentative="1">
+      <w:start w:val="1"/>
+      <w:numFmt w:val="bullet"/>
+      <w:lvlText w:val=""/>
+      <w:lvlJc w:val="left"/>
+      <w:pPr>
+        <w:ind w:left="6480" w:hanging="360"/>
+      </w:pPr>
+      <w:rPr>
+        <w:rFonts w:ascii="Wingdings" w:hAnsi="Wingdings" w:hint="default"/>
+      </w:rPr>
+    </w:lvl>
+  </w:abstractNum>
+  <w:abstractNum w:abstractNumId="1">
+    <w:nsid w:val="42556655"/>
+    <w:multiLevelType w:val="hybridMultilevel"/>
+    <w:tmpl w:val="413C2532"/>
+    <w:lvl w:ilvl="0" w:tplc="04090001">
+      <w:start w:val="1"/>
+      <w:numFmt w:val="bullet"/>
+      <w:lvlText w:val=""/>
+      <w:lvlJc w:val="left"/>
+      <w:pPr>
+        <w:ind w:left="720" w:hanging="360"/>
+      </w:pPr>
+      <w:rPr>
+        <w:rFonts w:ascii="Symbol" w:hAnsi="Symbol" w:hint="default"/>
+      </w:rPr>
+    </w:lvl>
+    <w:lvl w:ilvl="1" w:tplc="04090003" w:tentative="1">
+      <w:start w:val="1"/>
+      <w:numFmt w:val="bullet"/>
+      <w:lvlText w:val="o"/>
+      <w:lvlJc w:val="left"/>
+      <w:pPr>
+        <w:ind w:left="1440" w:hanging="360"/>
+      </w:pPr>
+      <w:rPr>
+        <w:rFonts w:ascii="Courier New" w:hAnsi="Courier New" w:cs="Courier New" w:hint="default"/>
+      </w:rPr>
+    </w:lvl>
+    <w:lvl w:ilvl="2" w:tplc="04090005" w:tentative="1">
+      <w:start w:val="1"/>
+      <w:numFmt w:val="bullet"/>
+      <w:lvlText w:val=""/>
+      <w:lvlJc w:val="left"/>
+      <w:pPr>
+        <w:ind w:left="2160" w:hanging="360"/>
+      </w:pPr>
+      <w:rPr>
+        <w:rFonts w:ascii="Wingdings" w:hAnsi="Wingdings" w:hint="default"/>
+      </w:rPr>
+    </w:lvl>
+    <w:lvl w:ilvl="3" w:tplc="04090001" w:tentative="1">
+      <w:start w:val="1"/>
+      <w:numFmt w:val="bullet"/>
+      <w:lvlText w:val=""/>
+      <w:lvlJc w:val="left"/>
+      <w:pPr>
+        <w:ind w:left="2880" w:hanging="360"/>
+      </w:pPr>
+      <w:rPr>
+        <w:rFonts w:ascii="Symbol" w:hAnsi="Symbol" w:hint="default"/>
+      </w:rPr>
+    </w:lvl>
+    <w:lvl w:ilvl="4" w:tplc="04090003" w:tentative="1">
+      <w:start w:val="1"/>
+      <w:numFmt w:val="bullet"/>
+      <w:lvlText w:val="o"/>
+      <w:lvlJc w:val="left"/>
+      <w:pPr>
+        <w:ind w:left="3600" w:hanging="360"/>
+      </w:pPr>
+      <w:rPr>
+        <w:rFonts w:ascii="Courier New" w:hAnsi="Courier New" w:cs="Courier New" w:hint="default"/>
+      </w:rPr>
+    </w:lvl>
+    <w:lvl w:ilvl="5" w:tplc="04090005" w:tentative="1">
+      <w:start w:val="1"/>
+      <w:numFmt w:val="bullet"/>
+      <w:lvlText w:val=""/>
+      <w:lvlJc w:val="left"/>
+      <w:pPr>
+        <w:ind w:left="4320" w:hanging="360"/>
+      </w:pPr>
+      <w:rPr>
+        <w:rFonts w:ascii="Wingdings" w:hAnsi="Wingdings" w:hint="default"/>
+      </w:rPr>
+    </w:lvl>
+    <w:lvl w:ilvl="6" w:tplc="04090001" w:tentative="1">
+      <w:start w:val="1"/>
+      <w:numFmt w:val="bullet"/>
+      <w:lvlText w:val=""/>
+      <w:lvlJc w:val="left"/>
+      <w:pPr>
+        <w:ind w:left="5040" w:hanging="360"/>
+      </w:pPr>
+      <w:rPr>
+        <w:rFonts w:ascii="Symbol" w:hAnsi="Symbol" w:hint="default"/>
+      </w:rPr>
+    </w:lvl>
+    <w:lvl w:ilvl="7" w:tplc="04090003" w:tentative="1">
+      <w:start w:val="1"/>
+      <w:numFmt w:val="bullet"/>
+      <w:lvlText w:val="o"/>
+      <w:lvlJc w:val="left"/>
+      <w:pPr>
+        <w:ind w:left="5760" w:hanging="360"/>
+      </w:pPr>
+      <w:rPr>
+        <w:rFonts w:ascii="Courier New" w:hAnsi="Courier New" w:cs="Courier New" w:hint="default"/>
+      </w:rPr>
+    </w:lvl>
+    <w:lvl w:ilvl="8" w:tplc="04090005" w:tentative="1">
+      <w:start w:val="1"/>
+      <w:numFmt w:val="bullet"/>
+      <w:lvlText w:val=""/>
+      <w:lvlJc w:val="left"/>
+      <w:pPr>
+        <w:ind w:left="6480" w:hanging="360"/>
+      </w:pPr>
+      <w:rPr>
+        <w:rFonts w:ascii="Wingdings" w:hAnsi="Wingdings" w:hint="default"/>
+      </w:rPr>
+    </w:lvl>
+  </w:abstractNum>
+  <w:num w:numId="1">
+    <w:abstractNumId w:val="0"/>
+  </w:num>
+  <w:num w:numId="2">
+    <w:abstractNumId w:val="1"/>
+  </w:num>
+</w:numbering>
 </file>
 
 <file path=word/styles.xml><?xml version="1.0" encoding="utf-8"?>
@@ -1599,6 +2879,17 @@
     <w:unhideWhenUsed/>
     <w:rsid w:val="00831FA0"/>
   </w:style>
+  <w:style w:type="paragraph" w:styleId="ListParagraph">
+    <w:name w:val="List Paragraph"/>
+    <w:basedOn w:val="Normal"/>
+    <w:uiPriority w:val="34"/>
+    <w:qFormat/>
+    <w:rsid w:val="00A036D6"/>
+    <w:pPr>
+      <w:ind w:left="720"/>
+      <w:contextualSpacing/>
+    </w:pPr>
+  </w:style>
 </w:styles>
 </file>
 
@@ -2194,7 +3485,7 @@
 </file>
 
 <file path=customXml/itemProps1.xml><?xml version="1.0" encoding="utf-8"?>
-<ds:datastoreItem xmlns:ds="http://schemas.openxmlformats.org/officeDocument/2006/customXml" ds:itemID="{C24899EB-8569-487F-A5E9-464B0A0A3903}">
+<ds:datastoreItem xmlns:ds="http://schemas.openxmlformats.org/officeDocument/2006/customXml" ds:itemID="{09DCEF69-24F3-46D0-A1F4-E9FF547B23DA}">
   <ds:schemaRefs>
     <ds:schemaRef ds:uri="http://schemas.openxmlformats.org/officeDocument/2006/bibliography"/>
   </ds:schemaRefs>

</xml_diff>